<commit_message>
To Fetch User Profile throudh device_user_id and Need to use r Hot reload to show Profil
</commit_message>
<xml_diff>
--- a/APK.docx
+++ b/APK.docx
@@ -3,331 +3,1731 @@
 <w:document xmlns:wpc="http://schemas.microsoft.com/office/word/2010/wordprocessingCanvas" xmlns:cx="http://schemas.microsoft.com/office/drawing/2014/chartex" xmlns:cx1="http://schemas.microsoft.com/office/drawing/2015/9/8/chartex" xmlns:cx2="http://schemas.microsoft.com/office/drawing/2015/10/21/chartex" xmlns:cx3="http://schemas.microsoft.com/office/drawing/2016/5/9/chartex" xmlns:cx4="http://schemas.microsoft.com/office/drawing/2016/5/10/chartex" xmlns:cx5="http://schemas.microsoft.com/office/drawing/2016/5/11/chartex" xmlns:cx6="http://schemas.microsoft.com/office/drawing/2016/5/12/chartex" xmlns:cx7="http://schemas.microsoft.com/office/drawing/2016/5/13/chartex" xmlns:cx8="http://schemas.microsoft.com/office/drawing/2016/5/14/chartex" xmlns:mc="http://schemas.openxmlformats.org/markup-compatibility/2006" xmlns:aink="http://schemas.microsoft.com/office/drawing/2016/ink" xmlns:am3d="http://schemas.microsoft.com/office/drawing/2017/model3d" xmlns:o="urn:schemas-microsoft-com:office:office" xmlns:oel="http://schemas.microsoft.com/office/2019/extlst" xmlns:r="http://schemas.openxmlformats.org/officeDocument/2006/relationships" xmlns:m="http://schemas.openxmlformats.org/officeDocument/2006/math" xmlns:v="urn:schemas-microsoft-com:vml" xmlns:wp14="http://schemas.microsoft.com/office/word/2010/wordprocessingDrawing" xmlns:wp="http://schemas.openxmlformats.org/drawingml/2006/wordprocessingDrawing" xmlns:w10="urn:schemas-microsoft-com:office:word" xmlns:w="http://schemas.openxmlformats.org/wordprocessingml/2006/main" xmlns:w14="http://schemas.microsoft.com/office/word/2010/wordml" xmlns:w15="http://schemas.microsoft.com/office/word/2012/wordml" xmlns:w16cex="http://schemas.microsoft.com/office/word/2018/wordml/cex" xmlns:w16cid="http://schemas.microsoft.com/office/word/2016/wordml/cid" xmlns:w16="http://schemas.microsoft.com/office/word/2018/wordml" xmlns:w16du="http://schemas.microsoft.com/office/word/2023/wordml/word16du" xmlns:w16sdtdh="http://schemas.microsoft.com/office/word/2020/wordml/sdtdatahash" xmlns:w16se="http://schemas.microsoft.com/office/word/2015/wordml/symex" xmlns:wpg="http://schemas.microsoft.com/office/word/2010/wordprocessingGroup" xmlns:wpi="http://schemas.microsoft.com/office/word/2010/wordprocessingInk" xmlns:wne="http://schemas.microsoft.com/office/word/2006/wordml" xmlns:wps="http://schemas.microsoft.com/office/word/2010/wordprocessingShape" mc:Ignorable="w14 w15 w16se w16cid w16 w16cex w16sdtdh w16du wp14">
   <w:body>
     <w:p/>
-    <w:p>
-      <w:r>
-        <w:t xml:space="preserve">No problem </w:t>
-      </w:r>
-      <w:r>
-        <w:rPr>
-          <w:rFonts w:ascii="Segoe UI Emoji" w:hAnsi="Segoe UI Emoji" w:cs="Segoe UI Emoji"/>
-        </w:rPr>
-        <w:t>😊</w:t>
-      </w:r>
-      <w:r>
-        <w:t xml:space="preserve"> — here’s how you can </w:t>
-      </w:r>
-      <w:r>
-        <w:rPr>
-          <w:b/>
-          <w:bCs/>
-        </w:rPr>
-        <w:t>create a new Git branch</w:t>
-      </w:r>
-      <w:r>
-        <w:t xml:space="preserve"> step-by-step (using command line):</w:t>
-      </w:r>
-    </w:p>
-    <w:p>
-      <w:r>
-        <w:pict w14:anchorId="17E57DCB">
-          <v:rect id="_x0000_i1115" style="width:0;height:1.5pt" o:hralign="center" o:hrstd="t" o:hr="t" fillcolor="#a0a0a0" stroked="f"/>
-        </w:pict>
-      </w:r>
-    </w:p>
-    <w:p>
-      <w:pPr>
-        <w:rPr>
-          <w:b/>
-          <w:bCs/>
-        </w:rPr>
-      </w:pPr>
-      <w:r>
-        <w:rPr>
-          <w:rFonts w:ascii="Segoe UI Emoji" w:hAnsi="Segoe UI Emoji" w:cs="Segoe UI Emoji"/>
-          <w:b/>
-          <w:bCs/>
-        </w:rPr>
-        <w:t>🪄</w:t>
-      </w:r>
-      <w:r>
-        <w:rPr>
-          <w:b/>
-          <w:bCs/>
-        </w:rPr>
-        <w:t xml:space="preserve"> Option 1: Create and switch to a new branch</w:t>
-      </w:r>
-    </w:p>
-    <w:p>
-      <w:r>
-        <w:t>git checkout -b new-branch-name</w:t>
-      </w:r>
-    </w:p>
-    <w:p>
-      <w:r>
-        <w:rPr>
-          <w:rFonts w:ascii="Segoe UI Emoji" w:hAnsi="Segoe UI Emoji" w:cs="Segoe UI Emoji"/>
-        </w:rPr>
-        <w:t>👉</w:t>
-      </w:r>
-      <w:r>
-        <w:t xml:space="preserve"> This command </w:t>
-      </w:r>
-      <w:r>
-        <w:rPr>
-          <w:b/>
-          <w:bCs/>
-        </w:rPr>
-        <w:t>creates</w:t>
-      </w:r>
-      <w:r>
-        <w:t xml:space="preserve"> a new branch </w:t>
-      </w:r>
-      <w:r>
-        <w:rPr>
-          <w:b/>
-          <w:bCs/>
-        </w:rPr>
-        <w:t>and switches</w:t>
-      </w:r>
-      <w:r>
-        <w:t xml:space="preserve"> you to it immediately.</w:t>
-      </w:r>
-    </w:p>
-    <w:p>
-      <w:r>
-        <w:t>Example:</w:t>
-      </w:r>
-    </w:p>
-    <w:p>
-      <w:r>
-        <w:t>git checkout -b feature-</w:t>
-      </w:r>
-      <w:proofErr w:type="spellStart"/>
-      <w:r>
-        <w:t>ui</w:t>
-      </w:r>
-      <w:proofErr w:type="spellEnd"/>
-      <w:r>
-        <w:t>-update</w:t>
-      </w:r>
-    </w:p>
-    <w:p>
-      <w:r>
-        <w:pict w14:anchorId="5A1792C9">
-          <v:rect id="_x0000_i1116" style="width:0;height:1.5pt" o:hralign="center" o:hrstd="t" o:hr="t" fillcolor="#a0a0a0" stroked="f"/>
-        </w:pict>
-      </w:r>
-    </w:p>
-    <w:p>
-      <w:pPr>
-        <w:rPr>
-          <w:b/>
-          <w:bCs/>
-        </w:rPr>
-      </w:pPr>
-      <w:r>
-        <w:rPr>
-          <w:rFonts w:ascii="Segoe UI Emoji" w:hAnsi="Segoe UI Emoji" w:cs="Segoe UI Emoji"/>
-          <w:b/>
-          <w:bCs/>
-        </w:rPr>
-        <w:t>🪄</w:t>
-      </w:r>
-      <w:r>
-        <w:rPr>
-          <w:b/>
-          <w:bCs/>
-        </w:rPr>
-        <w:t xml:space="preserve"> Option 2: Create only (without switching)</w:t>
-      </w:r>
-    </w:p>
-    <w:p>
-      <w:r>
-        <w:t>git branch new-branch-name</w:t>
-      </w:r>
-    </w:p>
-    <w:p>
-      <w:r>
-        <w:rPr>
-          <w:rFonts w:ascii="Segoe UI Emoji" w:hAnsi="Segoe UI Emoji" w:cs="Segoe UI Emoji"/>
-        </w:rPr>
-        <w:t>👉</w:t>
-      </w:r>
-      <w:r>
-        <w:t xml:space="preserve"> This </w:t>
-      </w:r>
-      <w:r>
-        <w:rPr>
-          <w:b/>
-          <w:bCs/>
-        </w:rPr>
-        <w:t>creates</w:t>
-      </w:r>
-      <w:r>
-        <w:t xml:space="preserve"> the branch but </w:t>
-      </w:r>
-      <w:r>
-        <w:rPr>
-          <w:b/>
-          <w:bCs/>
-        </w:rPr>
-        <w:t>does not switch</w:t>
-      </w:r>
-      <w:r>
-        <w:t xml:space="preserve"> to it.</w:t>
-      </w:r>
-    </w:p>
-    <w:p>
-      <w:r>
-        <w:t>Then you can switch later:</w:t>
-      </w:r>
-    </w:p>
-    <w:p>
-      <w:r>
-        <w:t>git checkout new-branch-name</w:t>
-      </w:r>
-    </w:p>
-    <w:p>
-      <w:r>
-        <w:pict w14:anchorId="55671225">
-          <v:rect id="_x0000_i1117" style="width:0;height:1.5pt" o:hralign="center" o:hrstd="t" o:hr="t" fillcolor="#a0a0a0" stroked="f"/>
-        </w:pict>
-      </w:r>
-    </w:p>
-    <w:p>
-      <w:pPr>
-        <w:rPr>
-          <w:b/>
-          <w:bCs/>
-        </w:rPr>
-      </w:pPr>
-      <w:r>
-        <w:rPr>
-          <w:rFonts w:ascii="Segoe UI Emoji" w:hAnsi="Segoe UI Emoji" w:cs="Segoe UI Emoji"/>
-          <w:b/>
-          <w:bCs/>
-        </w:rPr>
-        <w:t>🪄</w:t>
-      </w:r>
-      <w:r>
-        <w:rPr>
-          <w:b/>
-          <w:bCs/>
-        </w:rPr>
-        <w:t xml:space="preserve"> To verify branches</w:t>
-      </w:r>
-    </w:p>
-    <w:p>
-      <w:r>
-        <w:t>git branch</w:t>
-      </w:r>
-    </w:p>
-    <w:p>
-      <w:r>
-        <w:rPr>
-          <w:rFonts w:ascii="Segoe UI Emoji" w:hAnsi="Segoe UI Emoji" w:cs="Segoe UI Emoji"/>
-        </w:rPr>
-        <w:t>👉</w:t>
-      </w:r>
-      <w:r>
-        <w:t xml:space="preserve"> The current branch will be marked with a *.</w:t>
-      </w:r>
-    </w:p>
-    <w:p>
-      <w:r>
-        <w:pict w14:anchorId="6E2FE935">
-          <v:rect id="_x0000_i1118" style="width:0;height:1.5pt" o:hralign="center" o:hrstd="t" o:hr="t" fillcolor="#a0a0a0" stroked="f"/>
-        </w:pict>
-      </w:r>
-    </w:p>
-    <w:p>
-      <w:pPr>
-        <w:rPr>
-          <w:b/>
-          <w:bCs/>
-        </w:rPr>
-      </w:pPr>
-      <w:r>
-        <w:rPr>
-          <w:rFonts w:ascii="Segoe UI Emoji" w:hAnsi="Segoe UI Emoji" w:cs="Segoe UI Emoji"/>
-          <w:b/>
-          <w:bCs/>
-        </w:rPr>
-        <w:t>🪄</w:t>
-      </w:r>
-      <w:r>
-        <w:rPr>
-          <w:b/>
-          <w:bCs/>
-        </w:rPr>
-        <w:t xml:space="preserve"> If you want to push it to GitHub</w:t>
-      </w:r>
-    </w:p>
-    <w:p>
-      <w:r>
-        <w:t>After committing your changes:</w:t>
-      </w:r>
-    </w:p>
-    <w:p>
-      <w:r>
-        <w:t>git push origin new-branch-name</w:t>
-      </w:r>
-    </w:p>
-    <w:p>
-      <w:r>
-        <w:pict w14:anchorId="3F12994E">
-          <v:rect id="_x0000_i1119" style="width:0;height:1.5pt" o:hralign="center" o:hrstd="t" o:hr="t" fillcolor="#a0a0a0" stroked="f"/>
-        </w:pict>
-      </w:r>
-    </w:p>
-    <w:p>
-      <w:r>
-        <w:t xml:space="preserve">Would you like to create the new branch </w:t>
-      </w:r>
-      <w:r>
-        <w:rPr>
-          <w:b/>
-          <w:bCs/>
-        </w:rPr>
-        <w:t>from your master</w:t>
-      </w:r>
-      <w:r>
-        <w:t xml:space="preserve"> or from </w:t>
-      </w:r>
-      <w:proofErr w:type="spellStart"/>
-      <w:r>
-        <w:rPr>
-          <w:b/>
-          <w:bCs/>
-        </w:rPr>
-        <w:t>muhsina</w:t>
-      </w:r>
-      <w:proofErr w:type="spellEnd"/>
-      <w:r>
-        <w:rPr>
-          <w:b/>
-          <w:bCs/>
-        </w:rPr>
-        <w:t xml:space="preserve"> branch</w:t>
-      </w:r>
-      <w:r>
-        <w:t>?</w:t>
-      </w:r>
-      <w:r>
-        <w:br/>
-        <w:t>(I can show the exact command for that case.)</w:t>
-      </w:r>
-    </w:p>
     <w:p/>
     <w:p/>
     <w:p/>
     <w:p/>
     <w:p>
+      <w:pPr>
+        <w:jc w:val="center"/>
+        <w:rPr>
+          <w:b/>
+          <w:bCs/>
+          <w:color w:val="00B0F0"/>
+          <w:sz w:val="36"/>
+          <w:szCs w:val="36"/>
+        </w:rPr>
+      </w:pPr>
+      <w:r>
+        <w:rPr>
+          <w:b/>
+          <w:bCs/>
+          <w:color w:val="00B0F0"/>
+          <w:sz w:val="36"/>
+          <w:szCs w:val="36"/>
+        </w:rPr>
+        <w:t>Enable Developer Options</w:t>
+      </w:r>
+    </w:p>
+    <w:p/>
+    <w:p/>
+    <w:p>
+      <w:r>
+        <w:t xml:space="preserve">Ah! If </w:t>
+      </w:r>
+      <w:r>
+        <w:rPr>
+          <w:b/>
+          <w:bCs/>
+        </w:rPr>
+        <w:t>Developer options → USB debugging</w:t>
+      </w:r>
+      <w:r>
+        <w:t xml:space="preserve"> is not showing on your mobile, it usually means the </w:t>
+      </w:r>
+      <w:r>
+        <w:rPr>
+          <w:b/>
+          <w:bCs/>
+        </w:rPr>
+        <w:t>Developer Options menu itself is hidden</w:t>
+      </w:r>
+      <w:r>
+        <w:t>. On Android, you have to unlock it first. Here's the step-by-step:</w:t>
+      </w:r>
+    </w:p>
+    <w:p>
+      <w:r>
+        <w:pict w14:anchorId="7B85EF2B">
+          <v:rect id="_x0000_i1025" style="width:0;height:1.5pt" o:hralign="center" o:hrstd="t" o:hr="t" fillcolor="#a0a0a0" stroked="f"/>
+        </w:pict>
+      </w:r>
+    </w:p>
+    <w:p>
+      <w:pPr>
+        <w:rPr>
+          <w:b/>
+          <w:bCs/>
+          <w:color w:val="00B0F0"/>
+        </w:rPr>
+      </w:pPr>
+      <w:r>
+        <w:rPr>
+          <w:b/>
+          <w:bCs/>
+          <w:color w:val="00B0F0"/>
+        </w:rPr>
+        <w:t>1. Enable Developer Options</w:t>
+      </w:r>
+    </w:p>
+    <w:p>
+      <w:pPr>
+        <w:numPr>
+          <w:ilvl w:val="0"/>
+          <w:numId w:val="2"/>
+        </w:numPr>
+        <w:rPr>
+          <w:color w:val="00B0F0"/>
+        </w:rPr>
+      </w:pPr>
+      <w:r>
+        <w:rPr>
+          <w:color w:val="00B0F0"/>
+        </w:rPr>
+        <w:t xml:space="preserve">Open </w:t>
+      </w:r>
+      <w:r>
+        <w:rPr>
+          <w:b/>
+          <w:bCs/>
+          <w:color w:val="00B0F0"/>
+        </w:rPr>
+        <w:t>Settings → About Phone</w:t>
+      </w:r>
+      <w:r>
+        <w:rPr>
+          <w:color w:val="00B0F0"/>
+        </w:rPr>
+        <w:t xml:space="preserve"> (sometimes </w:t>
+      </w:r>
+      <w:r>
+        <w:rPr>
+          <w:b/>
+          <w:bCs/>
+          <w:color w:val="00B0F0"/>
+        </w:rPr>
+        <w:t>About Device</w:t>
+      </w:r>
+      <w:r>
+        <w:rPr>
+          <w:color w:val="00B0F0"/>
+        </w:rPr>
+        <w:t>).</w:t>
+      </w:r>
+    </w:p>
+    <w:p>
+      <w:pPr>
+        <w:numPr>
+          <w:ilvl w:val="0"/>
+          <w:numId w:val="2"/>
+        </w:numPr>
+        <w:rPr>
+          <w:color w:val="00B0F0"/>
+        </w:rPr>
+      </w:pPr>
+      <w:r>
+        <w:rPr>
+          <w:color w:val="00B0F0"/>
+        </w:rPr>
+        <w:t xml:space="preserve">Look for </w:t>
+      </w:r>
+      <w:r>
+        <w:rPr>
+          <w:b/>
+          <w:bCs/>
+          <w:color w:val="00B0F0"/>
+        </w:rPr>
+        <w:t>Build Number</w:t>
+      </w:r>
+      <w:r>
+        <w:rPr>
+          <w:color w:val="00B0F0"/>
+        </w:rPr>
+        <w:t xml:space="preserve"> (sometimes under </w:t>
+      </w:r>
+      <w:r>
+        <w:rPr>
+          <w:b/>
+          <w:bCs/>
+          <w:color w:val="00B0F0"/>
+        </w:rPr>
+        <w:t>Software Information</w:t>
+      </w:r>
+      <w:r>
+        <w:rPr>
+          <w:color w:val="00B0F0"/>
+        </w:rPr>
+        <w:t>).</w:t>
+      </w:r>
+    </w:p>
+    <w:p>
+      <w:pPr>
+        <w:numPr>
+          <w:ilvl w:val="0"/>
+          <w:numId w:val="2"/>
+        </w:numPr>
+        <w:rPr>
+          <w:color w:val="00B0F0"/>
+        </w:rPr>
+      </w:pPr>
+      <w:r>
+        <w:rPr>
+          <w:color w:val="00B0F0"/>
+        </w:rPr>
+        <w:t xml:space="preserve">Tap </w:t>
+      </w:r>
+      <w:r>
+        <w:rPr>
+          <w:b/>
+          <w:bCs/>
+          <w:color w:val="00B0F0"/>
+        </w:rPr>
+        <w:t>Build Number</w:t>
+      </w:r>
+      <w:r>
+        <w:rPr>
+          <w:color w:val="00B0F0"/>
+        </w:rPr>
+        <w:t xml:space="preserve"> </w:t>
+      </w:r>
+      <w:r>
+        <w:rPr>
+          <w:b/>
+          <w:bCs/>
+          <w:color w:val="00B0F0"/>
+        </w:rPr>
+        <w:t>7 times</w:t>
+      </w:r>
+      <w:r>
+        <w:rPr>
+          <w:color w:val="00B0F0"/>
+        </w:rPr>
+        <w:t xml:space="preserve"> quickly.</w:t>
+      </w:r>
+    </w:p>
+    <w:p>
+      <w:pPr>
+        <w:numPr>
+          <w:ilvl w:val="0"/>
+          <w:numId w:val="2"/>
+        </w:numPr>
+        <w:rPr>
+          <w:color w:val="00B0F0"/>
+        </w:rPr>
+      </w:pPr>
+      <w:r>
+        <w:rPr>
+          <w:color w:val="00B0F0"/>
+        </w:rPr>
+        <w:t>You should see a message:</w:t>
+      </w:r>
+    </w:p>
+    <w:p>
+      <w:r>
+        <w:rPr>
+          <w:color w:val="00B0F0"/>
+        </w:rPr>
+        <w:t>“You are now a developer!”</w:t>
+      </w:r>
+    </w:p>
+    <w:p>
+      <w:r>
+        <w:pict w14:anchorId="5C352BB9">
+          <v:rect id="_x0000_i1026" style="width:0;height:1.5pt" o:hralign="center" o:hrstd="t" o:hr="t" fillcolor="#a0a0a0" stroked="f"/>
+        </w:pict>
+      </w:r>
+    </w:p>
+    <w:p>
+      <w:pPr>
+        <w:rPr>
+          <w:b/>
+          <w:bCs/>
+        </w:rPr>
+      </w:pPr>
+      <w:r>
+        <w:rPr>
+          <w:b/>
+          <w:bCs/>
+        </w:rPr>
+        <w:t>2. Find USB Debugging</w:t>
+      </w:r>
+    </w:p>
+    <w:p>
+      <w:pPr>
+        <w:numPr>
+          <w:ilvl w:val="0"/>
+          <w:numId w:val="3"/>
+        </w:numPr>
+      </w:pPr>
+      <w:r>
+        <w:t xml:space="preserve">Go back to </w:t>
+      </w:r>
+      <w:r>
+        <w:rPr>
+          <w:b/>
+          <w:bCs/>
+        </w:rPr>
+        <w:t>Settings → System → Developer Options</w:t>
+      </w:r>
+      <w:r>
+        <w:t xml:space="preserve"> (on some phones, it’s directly under Settings).</w:t>
+      </w:r>
+    </w:p>
+    <w:p>
+      <w:pPr>
+        <w:numPr>
+          <w:ilvl w:val="0"/>
+          <w:numId w:val="3"/>
+        </w:numPr>
+      </w:pPr>
+      <w:r>
+        <w:t xml:space="preserve">Scroll down to </w:t>
+      </w:r>
+      <w:r>
+        <w:rPr>
+          <w:b/>
+          <w:bCs/>
+        </w:rPr>
+        <w:t>USB Debugging</w:t>
+      </w:r>
+      <w:r>
+        <w:t xml:space="preserve"> and </w:t>
+      </w:r>
+      <w:r>
+        <w:rPr>
+          <w:b/>
+          <w:bCs/>
+        </w:rPr>
+        <w:t>enable it</w:t>
+      </w:r>
+      <w:r>
+        <w:t>.</w:t>
+      </w:r>
+    </w:p>
+    <w:p>
+      <w:r>
+        <w:pict w14:anchorId="7EDB2FA5">
+          <v:rect id="_x0000_i1027" style="width:0;height:1.5pt" o:hralign="center" o:hrstd="t" o:hr="t" fillcolor="#a0a0a0" stroked="f"/>
+        </w:pict>
+      </w:r>
+    </w:p>
+    <w:p>
+      <w:pPr>
+        <w:rPr>
+          <w:b/>
+          <w:bCs/>
+        </w:rPr>
+      </w:pPr>
+      <w:r>
+        <w:rPr>
+          <w:b/>
+          <w:bCs/>
+        </w:rPr>
+        <w:t>3. Connect Your Phone</w:t>
+      </w:r>
+    </w:p>
+    <w:p>
+      <w:pPr>
+        <w:numPr>
+          <w:ilvl w:val="0"/>
+          <w:numId w:val="4"/>
+        </w:numPr>
+      </w:pPr>
+      <w:r>
+        <w:t xml:space="preserve">Connect your phone to the PC via </w:t>
+      </w:r>
+      <w:r>
+        <w:rPr>
+          <w:b/>
+          <w:bCs/>
+        </w:rPr>
+        <w:t>USB cable</w:t>
+      </w:r>
+      <w:r>
+        <w:t>.</w:t>
+      </w:r>
+    </w:p>
+    <w:p>
+      <w:pPr>
+        <w:numPr>
+          <w:ilvl w:val="0"/>
+          <w:numId w:val="4"/>
+        </w:numPr>
+      </w:pPr>
+      <w:r>
+        <w:t xml:space="preserve">You might see a </w:t>
+      </w:r>
+      <w:r>
+        <w:rPr>
+          <w:b/>
+          <w:bCs/>
+        </w:rPr>
+        <w:t>popup on your phone asking to allow USB debugging</w:t>
+      </w:r>
+      <w:r>
+        <w:t xml:space="preserve">. Tap </w:t>
+      </w:r>
+      <w:r>
+        <w:rPr>
+          <w:b/>
+          <w:bCs/>
+        </w:rPr>
+        <w:t>Allow</w:t>
+      </w:r>
+      <w:r>
+        <w:t>.</w:t>
+      </w:r>
+    </w:p>
+    <w:p>
+      <w:pPr>
+        <w:numPr>
+          <w:ilvl w:val="0"/>
+          <w:numId w:val="4"/>
+        </w:numPr>
+      </w:pPr>
+      <w:r>
+        <w:t xml:space="preserve">Now your phone should be visible in </w:t>
+      </w:r>
+      <w:r>
+        <w:rPr>
+          <w:b/>
+          <w:bCs/>
+        </w:rPr>
+        <w:t>Android Studio</w:t>
+      </w:r>
+      <w:r>
+        <w:t xml:space="preserve"> or via adb devices.</w:t>
+      </w:r>
+    </w:p>
+    <w:p>
+      <w:r>
+        <w:pict w14:anchorId="39BFCC2C">
+          <v:rect id="_x0000_i1028" style="width:0;height:1.5pt" o:hralign="center" o:hrstd="t" o:hr="t" fillcolor="#a0a0a0" stroked="f"/>
+        </w:pict>
+      </w:r>
+    </w:p>
+    <w:p>
+      <w:r>
+        <w:rPr>
+          <w:rFonts w:ascii="Segoe UI Emoji" w:hAnsi="Segoe UI Emoji" w:cs="Segoe UI Emoji"/>
+        </w:rPr>
+        <w:lastRenderedPageBreak/>
+        <w:t>⚠️</w:t>
+      </w:r>
+      <w:r>
+        <w:t xml:space="preserve"> </w:t>
+      </w:r>
+      <w:r>
+        <w:rPr>
+          <w:b/>
+          <w:bCs/>
+        </w:rPr>
+        <w:t>Notes:</w:t>
+      </w:r>
+    </w:p>
+    <w:p>
+      <w:pPr>
+        <w:numPr>
+          <w:ilvl w:val="0"/>
+          <w:numId w:val="5"/>
+        </w:numPr>
+      </w:pPr>
+      <w:r>
+        <w:t xml:space="preserve">Some phones hide Developer Options in different menus, e.g., </w:t>
+      </w:r>
+      <w:r>
+        <w:rPr>
+          <w:b/>
+          <w:bCs/>
+        </w:rPr>
+        <w:t>Settings → Additional Settings → Developer Options</w:t>
+      </w:r>
+      <w:r>
+        <w:t>.</w:t>
+      </w:r>
+    </w:p>
+    <w:p>
+      <w:pPr>
+        <w:numPr>
+          <w:ilvl w:val="0"/>
+          <w:numId w:val="5"/>
+        </w:numPr>
+      </w:pPr>
+      <w:r>
+        <w:t xml:space="preserve">Make sure you are using a </w:t>
+      </w:r>
+      <w:r>
+        <w:rPr>
+          <w:b/>
+          <w:bCs/>
+        </w:rPr>
+        <w:t>good USB cable</w:t>
+      </w:r>
+      <w:r>
+        <w:t xml:space="preserve"> that supports data transfer, not just charging.</w:t>
+      </w:r>
+    </w:p>
+    <w:p>
+      <w:r>
+        <w:pict w14:anchorId="0E0877F3">
+          <v:rect id="_x0000_i1029" style="width:0;height:1.5pt" o:hralign="center" o:hrstd="t" o:hr="t" fillcolor="#a0a0a0" stroked="f"/>
+        </w:pict>
+      </w:r>
+    </w:p>
+    <w:p>
+      <w:r>
+        <w:t xml:space="preserve">If you want, I can give you a </w:t>
+      </w:r>
+      <w:r>
+        <w:rPr>
+          <w:b/>
+          <w:bCs/>
+        </w:rPr>
+        <w:t>shortcut way to test your app on mobile without even enabling USB debugging</w:t>
+      </w:r>
+      <w:r>
+        <w:t>, totally wirelessly. It’s very handy for quick development.</w:t>
+      </w:r>
+    </w:p>
+    <w:p>
+      <w:r>
+        <w:t>Do you want me to show that?</w:t>
+      </w:r>
+    </w:p>
+    <w:p/>
+    <w:p/>
+    <w:p>
       <w:r>
         <w:rPr>
           <w:noProof/>
         </w:rPr>
+        <w:drawing>
+          <wp:inline distT="0" distB="0" distL="0" distR="0" wp14:anchorId="61CEC762" wp14:editId="2853EF21">
+            <wp:extent cx="2721610" cy="5026941"/>
+            <wp:effectExtent l="0" t="0" r="2540" b="2540"/>
+            <wp:docPr id="1724236952" name="Picture 2"/>
+            <wp:cNvGraphicFramePr>
+              <a:graphicFrameLocks xmlns:a="http://schemas.openxmlformats.org/drawingml/2006/main" noChangeAspect="1"/>
+            </wp:cNvGraphicFramePr>
+            <a:graphic xmlns:a="http://schemas.openxmlformats.org/drawingml/2006/main">
+              <a:graphicData uri="http://schemas.openxmlformats.org/drawingml/2006/picture">
+                <pic:pic xmlns:pic="http://schemas.openxmlformats.org/drawingml/2006/picture">
+                  <pic:nvPicPr>
+                    <pic:cNvPr id="0" name="Picture 13"/>
+                    <pic:cNvPicPr>
+                      <a:picLocks noChangeAspect="1" noChangeArrowheads="1"/>
+                    </pic:cNvPicPr>
+                  </pic:nvPicPr>
+                  <pic:blipFill>
+                    <a:blip r:embed="rId5">
+                      <a:extLst>
+                        <a:ext uri="{28A0092B-C50C-407E-A947-70E740481C1C}">
+                          <a14:useLocalDpi xmlns:a14="http://schemas.microsoft.com/office/drawing/2010/main" val="0"/>
+                        </a:ext>
+                      </a:extLst>
+                    </a:blip>
+                    <a:srcRect/>
+                    <a:stretch>
+                      <a:fillRect/>
+                    </a:stretch>
+                  </pic:blipFill>
+                  <pic:spPr bwMode="auto">
+                    <a:xfrm>
+                      <a:off x="0" y="0"/>
+                      <a:ext cx="2735198" cy="5052039"/>
+                    </a:xfrm>
+                    <a:prstGeom prst="rect">
+                      <a:avLst/>
+                    </a:prstGeom>
+                    <a:noFill/>
+                  </pic:spPr>
+                </pic:pic>
+              </a:graphicData>
+            </a:graphic>
+          </wp:inline>
+        </w:drawing>
+      </w:r>
+    </w:p>
+    <w:p/>
+    <w:p>
+      <w:r>
         <w:lastRenderedPageBreak/>
+        <w:t>after uninstall mobile app data is lost and showing no data found for this user</w:t>
+      </w:r>
+    </w:p>
+    <w:p>
+      <w:pPr>
+        <w:rPr>
+          <w:b/>
+          <w:bCs/>
+        </w:rPr>
+      </w:pPr>
+      <w:r>
+        <w:rPr>
+          <w:b/>
+          <w:bCs/>
+        </w:rPr>
+        <w:t>ChatGPT said:</w:t>
+      </w:r>
+    </w:p>
+    <w:p>
+      <w:r>
+        <w:t xml:space="preserve">Perfect — you’ve correctly observed what’s expected behavior for your current setup. Let’s break it down and then I’ll show you the </w:t>
+      </w:r>
+      <w:r>
+        <w:rPr>
+          <w:b/>
+          <w:bCs/>
+        </w:rPr>
+        <w:t>best permanent fix</w:t>
+      </w:r>
+      <w:r>
+        <w:t xml:space="preserve"> </w:t>
+      </w:r>
+      <w:r>
+        <w:rPr>
+          <w:rFonts w:ascii="Segoe UI Emoji" w:hAnsi="Segoe UI Emoji" w:cs="Segoe UI Emoji"/>
+        </w:rPr>
+        <w:t>👇</w:t>
+      </w:r>
+    </w:p>
+    <w:p>
+      <w:r>
+        <w:pict w14:anchorId="3BEAEC8A">
+          <v:rect id="_x0000_i1083" style="width:0;height:1.5pt" o:hralign="center" o:hrstd="t" o:hr="t" fillcolor="#a0a0a0" stroked="f"/>
+        </w:pict>
+      </w:r>
+    </w:p>
+    <w:p>
+      <w:pPr>
+        <w:rPr>
+          <w:b/>
+          <w:bCs/>
+        </w:rPr>
+      </w:pPr>
+      <w:r>
+        <w:rPr>
+          <w:rFonts w:ascii="Segoe UI Emoji" w:hAnsi="Segoe UI Emoji" w:cs="Segoe UI Emoji"/>
+          <w:b/>
+          <w:bCs/>
+        </w:rPr>
+        <w:t>🧩</w:t>
+      </w:r>
+      <w:r>
+        <w:rPr>
+          <w:b/>
+          <w:bCs/>
+        </w:rPr>
+        <w:t xml:space="preserve"> Why This Happened</w:t>
+      </w:r>
+    </w:p>
+    <w:p>
+      <w:r>
+        <w:t xml:space="preserve">When you </w:t>
+      </w:r>
+      <w:r>
+        <w:rPr>
+          <w:b/>
+          <w:bCs/>
+        </w:rPr>
+        <w:t>uninstall a Flutter app</w:t>
+      </w:r>
+      <w:r>
+        <w:t>, all data stored in:</w:t>
+      </w:r>
+    </w:p>
+    <w:p>
+      <w:pPr>
+        <w:numPr>
+          <w:ilvl w:val="0"/>
+          <w:numId w:val="6"/>
+        </w:numPr>
+      </w:pPr>
+      <w:r>
+        <w:t>SharedPreferences (where your app saved device_user_id and cached profile)</w:t>
+      </w:r>
+    </w:p>
+    <w:p>
+      <w:pPr>
+        <w:numPr>
+          <w:ilvl w:val="0"/>
+          <w:numId w:val="6"/>
+        </w:numPr>
+      </w:pPr>
+      <w:r>
+        <w:t>internal storage</w:t>
+      </w:r>
+      <w:r>
+        <w:br/>
+        <w:t>is automatically deleted by Android/iOS.</w:t>
+      </w:r>
+    </w:p>
+    <w:p>
+      <w:r>
+        <w:t>So when you reinstall, the app thinks:</w:t>
+      </w:r>
+    </w:p>
+    <w:p>
+      <w:r>
+        <w:t>“This is a brand-new device!”</w:t>
+      </w:r>
+    </w:p>
+    <w:p>
+      <w:r>
+        <w:t xml:space="preserve">…and generates a </w:t>
+      </w:r>
+      <w:r>
+        <w:rPr>
+          <w:b/>
+          <w:bCs/>
+        </w:rPr>
+        <w:t>new UUID</w:t>
+      </w:r>
+      <w:r>
+        <w:t xml:space="preserve"> → which doesn’t match the old device_user_id in your database → so it says </w:t>
+      </w:r>
+      <w:r>
+        <w:rPr>
+          <w:b/>
+          <w:bCs/>
+        </w:rPr>
+        <w:t>“No data found for this user.”</w:t>
+      </w:r>
+    </w:p>
+    <w:p>
+      <w:r>
+        <w:pict w14:anchorId="3E814193">
+          <v:rect id="_x0000_i1084" style="width:0;height:1.5pt" o:hralign="center" o:hrstd="t" o:hr="t" fillcolor="#a0a0a0" stroked="f"/>
+        </w:pict>
+      </w:r>
+    </w:p>
+    <w:p>
+      <w:pPr>
+        <w:rPr>
+          <w:b/>
+          <w:bCs/>
+        </w:rPr>
+      </w:pPr>
+      <w:r>
+        <w:rPr>
+          <w:rFonts w:ascii="Segoe UI Emoji" w:hAnsi="Segoe UI Emoji" w:cs="Segoe UI Emoji"/>
+          <w:b/>
+          <w:bCs/>
+        </w:rPr>
+        <w:t>✅</w:t>
+      </w:r>
+      <w:r>
+        <w:rPr>
+          <w:b/>
+          <w:bCs/>
+        </w:rPr>
+        <w:t xml:space="preserve"> Goal</w:t>
+      </w:r>
+    </w:p>
+    <w:p>
+      <w:r>
+        <w:t xml:space="preserve">You want a </w:t>
+      </w:r>
+      <w:r>
+        <w:rPr>
+          <w:b/>
+          <w:bCs/>
+        </w:rPr>
+        <w:t>permanent identifier</w:t>
+      </w:r>
+      <w:r>
+        <w:t xml:space="preserve"> that:</w:t>
+      </w:r>
+    </w:p>
+    <w:p>
+      <w:pPr>
+        <w:numPr>
+          <w:ilvl w:val="0"/>
+          <w:numId w:val="7"/>
+        </w:numPr>
+      </w:pPr>
+      <w:r>
+        <w:t xml:space="preserve">survives </w:t>
+      </w:r>
+      <w:r>
+        <w:rPr>
+          <w:b/>
+          <w:bCs/>
+        </w:rPr>
+        <w:t>uninstall/reinstall</w:t>
+      </w:r>
+    </w:p>
+    <w:p>
+      <w:pPr>
+        <w:numPr>
+          <w:ilvl w:val="0"/>
+          <w:numId w:val="7"/>
+        </w:numPr>
+      </w:pPr>
+      <w:r>
+        <w:t xml:space="preserve">uniquely identifies the </w:t>
+      </w:r>
+      <w:r>
+        <w:rPr>
+          <w:b/>
+          <w:bCs/>
+        </w:rPr>
+        <w:t>same device</w:t>
+      </w:r>
+    </w:p>
+    <w:p>
+      <w:pPr>
+        <w:numPr>
+          <w:ilvl w:val="0"/>
+          <w:numId w:val="7"/>
+        </w:numPr>
+      </w:pPr>
+      <w:r>
+        <w:t xml:space="preserve">works on both </w:t>
+      </w:r>
+      <w:r>
+        <w:rPr>
+          <w:b/>
+          <w:bCs/>
+        </w:rPr>
+        <w:t>mobile and laptop (development)</w:t>
+      </w:r>
+    </w:p>
+    <w:p>
+      <w:r>
+        <w:pict w14:anchorId="7FBD7D44">
+          <v:rect id="_x0000_i1085" style="width:0;height:1.5pt" o:hralign="center" o:hrstd="t" o:hr="t" fillcolor="#a0a0a0" stroked="f"/>
+        </w:pict>
+      </w:r>
+    </w:p>
+    <w:p>
+      <w:pPr>
+        <w:rPr>
+          <w:b/>
+          <w:bCs/>
+        </w:rPr>
+      </w:pPr>
+      <w:r>
+        <w:rPr>
+          <w:rFonts w:ascii="Segoe UI Emoji" w:hAnsi="Segoe UI Emoji" w:cs="Segoe UI Emoji"/>
+          <w:b/>
+          <w:bCs/>
+        </w:rPr>
+        <w:t>🔒</w:t>
+      </w:r>
+      <w:r>
+        <w:rPr>
+          <w:b/>
+          <w:bCs/>
+        </w:rPr>
+        <w:t xml:space="preserve"> Best Permanent Solution (For Mobile)</w:t>
+      </w:r>
+    </w:p>
+    <w:p>
+      <w:r>
+        <w:t xml:space="preserve">We’ll modify _getOrCreateDeviceId() to use a </w:t>
+      </w:r>
+      <w:r>
+        <w:rPr>
+          <w:b/>
+          <w:bCs/>
+        </w:rPr>
+        <w:t>hardware-based ID</w:t>
+      </w:r>
+      <w:r>
+        <w:t xml:space="preserve"> instead of a random UUID.</w:t>
+      </w:r>
+    </w:p>
+    <w:p>
+      <w:pPr>
+        <w:rPr>
+          <w:b/>
+          <w:bCs/>
+        </w:rPr>
+      </w:pPr>
+      <w:r>
+        <w:rPr>
+          <w:rFonts w:ascii="Segoe UI Emoji" w:hAnsi="Segoe UI Emoji" w:cs="Segoe UI Emoji"/>
+          <w:b/>
+          <w:bCs/>
+        </w:rPr>
+        <w:t>✅</w:t>
+      </w:r>
+      <w:r>
+        <w:rPr>
+          <w:b/>
+          <w:bCs/>
+        </w:rPr>
+        <w:t xml:space="preserve"> Step 1: Use device_info_plus for Stable ID</w:t>
+      </w:r>
+    </w:p>
+    <w:p>
+      <w:r>
+        <w:t xml:space="preserve">Here’s the final, </w:t>
+      </w:r>
+      <w:r>
+        <w:rPr>
+          <w:b/>
+          <w:bCs/>
+        </w:rPr>
+        <w:t>production-ready</w:t>
+      </w:r>
+      <w:r>
+        <w:t xml:space="preserve"> version for your app:</w:t>
+      </w:r>
+    </w:p>
+    <w:p>
+      <w:r>
+        <w:t>import 'package:device_info_plus/device_info_plus.dart';</w:t>
+      </w:r>
+    </w:p>
+    <w:p>
+      <w:r>
+        <w:t>import 'dart:io';</w:t>
+      </w:r>
+    </w:p>
+    <w:p>
+      <w:r>
+        <w:t>import 'package:shared_preferences/shared_preferences.dart';</w:t>
+      </w:r>
+    </w:p>
+    <w:p/>
+    <w:p>
+      <w:r>
+        <w:lastRenderedPageBreak/>
+        <w:t>Future&lt;String&gt; _getOrCreateDeviceId() async {</w:t>
+      </w:r>
+    </w:p>
+    <w:p>
+      <w:r>
+        <w:t xml:space="preserve">  final prefs = await SharedPreferences.getInstance();</w:t>
+      </w:r>
+    </w:p>
+    <w:p>
+      <w:r>
+        <w:t xml:space="preserve">  String? id = prefs.getString('device_user_id');</w:t>
+      </w:r>
+    </w:p>
+    <w:p/>
+    <w:p>
+      <w:r>
+        <w:t xml:space="preserve">  if (id != null &amp;&amp; id.isNotEmpty) {</w:t>
+      </w:r>
+    </w:p>
+    <w:p>
+      <w:r>
+        <w:t xml:space="preserve">    print("</w:t>
+      </w:r>
+      <w:r>
+        <w:rPr>
+          <w:rFonts w:ascii="Segoe UI Emoji" w:hAnsi="Segoe UI Emoji" w:cs="Segoe UI Emoji"/>
+        </w:rPr>
+        <w:t>🔑</w:t>
+      </w:r>
+      <w:r>
+        <w:t xml:space="preserve"> Loaded saved device_user_id: $id");</w:t>
+      </w:r>
+    </w:p>
+    <w:p>
+      <w:r>
+        <w:t xml:space="preserve">    return id;</w:t>
+      </w:r>
+    </w:p>
+    <w:p>
+      <w:r>
+        <w:t xml:space="preserve">  }</w:t>
+      </w:r>
+    </w:p>
+    <w:p/>
+    <w:p>
+      <w:r>
+        <w:t xml:space="preserve">  final deviceInfo = DeviceInfoPlugin();</w:t>
+      </w:r>
+    </w:p>
+    <w:p/>
+    <w:p>
+      <w:r>
+        <w:t xml:space="preserve">  if (Platform.isAndroid) {</w:t>
+      </w:r>
+    </w:p>
+    <w:p>
+      <w:r>
+        <w:t xml:space="preserve">    final info = await deviceInfo.androidInfo;</w:t>
+      </w:r>
+    </w:p>
+    <w:p>
+      <w:r>
+        <w:t xml:space="preserve">    // </w:t>
+      </w:r>
+      <w:r>
+        <w:rPr>
+          <w:rFonts w:ascii="Segoe UI Emoji" w:hAnsi="Segoe UI Emoji" w:cs="Segoe UI Emoji"/>
+        </w:rPr>
+        <w:t>✅</w:t>
+      </w:r>
+      <w:r>
+        <w:t xml:space="preserve"> Use Android's unique hardware ID that survives uninstall</w:t>
+      </w:r>
+    </w:p>
+    <w:p>
+      <w:r>
+        <w:t xml:space="preserve">    id = info.id; // or use info.fingerprint for broader uniqueness</w:t>
+      </w:r>
+    </w:p>
+    <w:p>
+      <w:r>
+        <w:t xml:space="preserve">  } else if (Platform.isIOS) {</w:t>
+      </w:r>
+    </w:p>
+    <w:p>
+      <w:r>
+        <w:t xml:space="preserve">    final info = await deviceInfo.iosInfo;</w:t>
+      </w:r>
+    </w:p>
+    <w:p>
+      <w:r>
+        <w:t xml:space="preserve">    id = info.identifierForVendor; // stable per device/vendor</w:t>
+      </w:r>
+    </w:p>
+    <w:p>
+      <w:r>
+        <w:t xml:space="preserve">  } else {</w:t>
+      </w:r>
+    </w:p>
+    <w:p>
+      <w:r>
+        <w:t xml:space="preserve">    // fallback for other platforms</w:t>
+      </w:r>
+    </w:p>
+    <w:p>
+      <w:r>
+        <w:t xml:space="preserve">    id = const Uuid().v4();</w:t>
+      </w:r>
+    </w:p>
+    <w:p>
+      <w:r>
+        <w:t xml:space="preserve">  }</w:t>
+      </w:r>
+    </w:p>
+    <w:p/>
+    <w:p>
+      <w:r>
+        <w:t xml:space="preserve">  // save locally</w:t>
+      </w:r>
+    </w:p>
+    <w:p>
+      <w:r>
+        <w:t xml:space="preserve">  await prefs.setString('device_user_id', id!);</w:t>
+      </w:r>
+    </w:p>
+    <w:p>
+      <w:r>
+        <w:t xml:space="preserve">  print("</w:t>
+      </w:r>
+      <w:r>
+        <w:rPr>
+          <w:rFonts w:ascii="Segoe UI Emoji" w:hAnsi="Segoe UI Emoji" w:cs="Segoe UI Emoji"/>
+        </w:rPr>
+        <w:t>✅</w:t>
+      </w:r>
+      <w:r>
+        <w:t xml:space="preserve"> Permanent device_user_id: $id");</w:t>
+      </w:r>
+    </w:p>
+    <w:p>
+      <w:r>
+        <w:t xml:space="preserve">  return id;</w:t>
+      </w:r>
+    </w:p>
+    <w:p>
+      <w:r>
+        <w:t>}</w:t>
+      </w:r>
+    </w:p>
+    <w:p>
+      <w:r>
+        <w:rPr>
+          <w:rFonts w:ascii="Segoe UI Emoji" w:hAnsi="Segoe UI Emoji" w:cs="Segoe UI Emoji"/>
+        </w:rPr>
+        <w:lastRenderedPageBreak/>
+        <w:t>🧠</w:t>
+      </w:r>
+      <w:r>
+        <w:t xml:space="preserve"> </w:t>
+      </w:r>
+      <w:r>
+        <w:rPr>
+          <w:b/>
+          <w:bCs/>
+        </w:rPr>
+        <w:t>Explanation</w:t>
+      </w:r>
+    </w:p>
+    <w:p>
+      <w:pPr>
+        <w:numPr>
+          <w:ilvl w:val="0"/>
+          <w:numId w:val="8"/>
+        </w:numPr>
+      </w:pPr>
+      <w:r>
+        <w:t>Android’s info.id or info.fingerprint is tied to the actual device hardware, not app install.</w:t>
+      </w:r>
+    </w:p>
+    <w:p>
+      <w:pPr>
+        <w:numPr>
+          <w:ilvl w:val="0"/>
+          <w:numId w:val="8"/>
+        </w:numPr>
+      </w:pPr>
+      <w:r>
+        <w:t>iOS identifierForVendor remains same for apps from same developer account.</w:t>
+      </w:r>
+    </w:p>
+    <w:p>
+      <w:r>
+        <w:t>This means:</w:t>
+      </w:r>
+    </w:p>
+    <w:p>
+      <w:r>
+        <w:t xml:space="preserve">Even if the user uninstalls and reinstalls your app — the ID stays the same </w:t>
+      </w:r>
+      <w:r>
+        <w:rPr>
+          <w:rFonts w:ascii="Segoe UI Emoji" w:hAnsi="Segoe UI Emoji" w:cs="Segoe UI Emoji"/>
+        </w:rPr>
+        <w:t>✅</w:t>
+      </w:r>
+    </w:p>
+    <w:p>
+      <w:r>
+        <w:pict w14:anchorId="237B83E1">
+          <v:rect id="_x0000_i1086" style="width:0;height:1.5pt" o:hralign="center" o:hrstd="t" o:hr="t" fillcolor="#a0a0a0" stroked="f"/>
+        </w:pict>
+      </w:r>
+    </w:p>
+    <w:p>
+      <w:pPr>
+        <w:rPr>
+          <w:b/>
+          <w:bCs/>
+        </w:rPr>
+      </w:pPr>
+      <w:r>
+        <w:rPr>
+          <w:rFonts w:ascii="Segoe UI Emoji" w:hAnsi="Segoe UI Emoji" w:cs="Segoe UI Emoji"/>
+          <w:b/>
+          <w:bCs/>
+        </w:rPr>
+        <w:t>🧰</w:t>
+      </w:r>
+      <w:r>
+        <w:rPr>
+          <w:b/>
+          <w:bCs/>
+        </w:rPr>
+        <w:t xml:space="preserve"> Step 2: Fix Old Profiles in Your Database</w:t>
+      </w:r>
+    </w:p>
+    <w:p>
+      <w:r>
+        <w:t xml:space="preserve">Because earlier installs used random UUIDs, your database has </w:t>
+      </w:r>
+      <w:r>
+        <w:rPr>
+          <w:b/>
+          <w:bCs/>
+        </w:rPr>
+        <w:t>different device_user_ids</w:t>
+      </w:r>
+      <w:r>
+        <w:t xml:space="preserve"> per install.</w:t>
+      </w:r>
+    </w:p>
+    <w:p>
+      <w:pPr>
+        <w:rPr>
+          <w:b/>
+          <w:bCs/>
+        </w:rPr>
+      </w:pPr>
+      <w:r>
+        <w:rPr>
+          <w:b/>
+          <w:bCs/>
+        </w:rPr>
+        <w:t>Option A — Keep only your main user data</w:t>
+      </w:r>
+    </w:p>
+    <w:p>
+      <w:r>
+        <w:t>Run this SQL (replace the value with your current stable ID shown in the console):</w:t>
+      </w:r>
+    </w:p>
+    <w:p>
+      <w:r>
+        <w:t>UPDATE tbl_project_details</w:t>
+      </w:r>
+    </w:p>
+    <w:p>
+      <w:r>
+        <w:t>SET device_user_id = 'NEW_PERMANENT_DEVICE_ID'</w:t>
+      </w:r>
+    </w:p>
+    <w:p>
+      <w:r>
+        <w:t>WHERE project_owner_name = 'Muhsina Akter';</w:t>
+      </w:r>
+    </w:p>
+    <w:p>
+      <w:pPr>
+        <w:rPr>
+          <w:b/>
+          <w:bCs/>
+        </w:rPr>
+      </w:pPr>
+      <w:r>
+        <w:rPr>
+          <w:b/>
+          <w:bCs/>
+        </w:rPr>
+        <w:t>Option B — Merge all older projects under one permanent ID</w:t>
+      </w:r>
+    </w:p>
+    <w:p>
+      <w:r>
+        <w:t>UPDATE tbl_project_details</w:t>
+      </w:r>
+    </w:p>
+    <w:p>
+      <w:r>
+        <w:t>SET device_user_id = 'NEW_PERMANENT_DEVICE_ID'</w:t>
+      </w:r>
+    </w:p>
+    <w:p>
+      <w:r>
+        <w:t>WHERE device_user_id IN (</w:t>
+      </w:r>
+    </w:p>
+    <w:p>
+      <w:r>
+        <w:t xml:space="preserve">  '1a6175f6-e9f5-49ef-82ee-98da33c1cdbd',</w:t>
+      </w:r>
+    </w:p>
+    <w:p>
+      <w:r>
+        <w:t xml:space="preserve">  '8086174d-98ef-4f11-ae40-8b9b374ce642',</w:t>
+      </w:r>
+    </w:p>
+    <w:p>
+      <w:r>
+        <w:t xml:space="preserve">  'ae9770d8-a914-4719-ab4d-0ce562e3849c'</w:t>
+      </w:r>
+    </w:p>
+    <w:p>
+      <w:r>
+        <w:t>);</w:t>
+      </w:r>
+    </w:p>
+    <w:p>
+      <w:r>
+        <w:pict w14:anchorId="547F110D">
+          <v:rect id="_x0000_i1087" style="width:0;height:1.5pt" o:hralign="center" o:hrstd="t" o:hr="t" fillcolor="#a0a0a0" stroked="f"/>
+        </w:pict>
+      </w:r>
+    </w:p>
+    <w:p>
+      <w:pPr>
+        <w:rPr>
+          <w:b/>
+          <w:bCs/>
+        </w:rPr>
+      </w:pPr>
+      <w:r>
+        <w:rPr>
+          <w:rFonts w:ascii="Segoe UI Emoji" w:hAnsi="Segoe UI Emoji" w:cs="Segoe UI Emoji"/>
+          <w:b/>
+          <w:bCs/>
+        </w:rPr>
+        <w:t>🧾</w:t>
+      </w:r>
+      <w:r>
+        <w:rPr>
+          <w:b/>
+          <w:bCs/>
+        </w:rPr>
+        <w:t xml:space="preserve"> Step 3: Verify</w:t>
+      </w:r>
+    </w:p>
+    <w:p>
+      <w:pPr>
+        <w:numPr>
+          <w:ilvl w:val="0"/>
+          <w:numId w:val="9"/>
+        </w:numPr>
+      </w:pPr>
+      <w:r>
+        <w:t>Reinstall the app on your phone.</w:t>
+      </w:r>
+    </w:p>
+    <w:p>
+      <w:pPr>
+        <w:numPr>
+          <w:ilvl w:val="0"/>
+          <w:numId w:val="9"/>
+        </w:numPr>
+      </w:pPr>
+      <w:r>
+        <w:t>Open console log — you should see:</w:t>
+      </w:r>
+    </w:p>
+    <w:p>
+      <w:pPr>
+        <w:numPr>
+          <w:ilvl w:val="0"/>
+          <w:numId w:val="9"/>
+        </w:numPr>
+        <w:tabs>
+          <w:tab w:val="clear" w:pos="720"/>
+        </w:tabs>
+      </w:pPr>
+      <w:r>
+        <w:rPr>
+          <w:rFonts w:ascii="Segoe UI Emoji" w:hAnsi="Segoe UI Emoji" w:cs="Segoe UI Emoji"/>
+        </w:rPr>
+        <w:t>🔑</w:t>
+      </w:r>
+      <w:r>
+        <w:t xml:space="preserve"> Loaded saved device_user_id: A1B2C3D4E5F6</w:t>
+      </w:r>
+    </w:p>
+    <w:p>
+      <w:r>
+        <w:t xml:space="preserve">(and </w:t>
+      </w:r>
+      <w:r>
+        <w:rPr>
+          <w:b/>
+          <w:bCs/>
+        </w:rPr>
+        <w:t>not regenerated</w:t>
+      </w:r>
+      <w:r>
+        <w:t xml:space="preserve"> each time)</w:t>
+      </w:r>
+    </w:p>
+    <w:p>
+      <w:pPr>
+        <w:numPr>
+          <w:ilvl w:val="0"/>
+          <w:numId w:val="9"/>
+        </w:numPr>
+      </w:pPr>
+      <w:r>
+        <w:t>Your profile and projects should load properly again.</w:t>
+      </w:r>
+    </w:p>
+    <w:p>
+      <w:r>
+        <w:lastRenderedPageBreak/>
+        <w:pict w14:anchorId="29BDF00C">
+          <v:rect id="_x0000_i1088" style="width:0;height:1.5pt" o:hralign="center" o:hrstd="t" o:hr="t" fillcolor="#a0a0a0" stroked="f"/>
+        </w:pict>
+      </w:r>
+    </w:p>
+    <w:p>
+      <w:pPr>
+        <w:rPr>
+          <w:b/>
+          <w:bCs/>
+        </w:rPr>
+      </w:pPr>
+      <w:r>
+        <w:rPr>
+          <w:rFonts w:ascii="Segoe UI Emoji" w:hAnsi="Segoe UI Emoji" w:cs="Segoe UI Emoji"/>
+          <w:b/>
+          <w:bCs/>
+        </w:rPr>
+        <w:t>⚙️</w:t>
+      </w:r>
+      <w:r>
+        <w:rPr>
+          <w:b/>
+          <w:bCs/>
+        </w:rPr>
+        <w:t xml:space="preserve"> Bonus Tip (For Laptop Testing)</w:t>
+      </w:r>
+    </w:p>
+    <w:p>
+      <w:r>
+        <w:t>Desktop builds may not provide a permanent hardware ID.</w:t>
+      </w:r>
+      <w:r>
+        <w:br/>
+        <w:t>For development, use:</w:t>
+      </w:r>
+    </w:p>
+    <w:p>
+      <w:r>
+        <w:t>id = Platform.isWindows ? "LAPTOP_DEV_DEVICE_ID" : id;</w:t>
+      </w:r>
+    </w:p>
+    <w:p>
+      <w:r>
+        <w:t>Then you can assign this fixed ID in your local database for stable testing.</w:t>
+      </w:r>
+    </w:p>
+    <w:p>
+      <w:r>
+        <w:pict w14:anchorId="76AECB68">
+          <v:rect id="_x0000_i1089" style="width:0;height:1.5pt" o:hralign="center" o:hrstd="t" o:hr="t" fillcolor="#a0a0a0" stroked="f"/>
+        </w:pict>
+      </w:r>
+    </w:p>
+    <w:p>
+      <w:r>
+        <w:t xml:space="preserve">Would you like me to show a </w:t>
+      </w:r>
+      <w:r>
+        <w:rPr>
+          <w:b/>
+          <w:bCs/>
+        </w:rPr>
+        <w:t>hybrid version</w:t>
+      </w:r>
+      <w:r>
+        <w:t xml:space="preserve"> that automatically detects mobile vs desktop and assigns a stable custom ID for both? That’s ideal for your current workflow (you’re testing on both laptop + mobile).</w:t>
+      </w:r>
+    </w:p>
+    <w:p/>
+    <w:p>
+      <w:pPr>
+        <w:pBdr>
+          <w:bottom w:val="single" w:sz="6" w:space="1" w:color="auto"/>
+        </w:pBdr>
+      </w:pPr>
+    </w:p>
+    <w:p/>
+    <w:p>
+      <w:r>
+        <w:t xml:space="preserve">No problem </w:t>
+      </w:r>
+      <w:r>
+        <w:rPr>
+          <w:rFonts w:ascii="Segoe UI Emoji" w:hAnsi="Segoe UI Emoji" w:cs="Segoe UI Emoji"/>
+        </w:rPr>
+        <w:t>😊</w:t>
+      </w:r>
+      <w:r>
+        <w:t xml:space="preserve"> — here’s how you can </w:t>
+      </w:r>
+      <w:r>
+        <w:rPr>
+          <w:b/>
+          <w:bCs/>
+        </w:rPr>
+        <w:t>create a new Git branch</w:t>
+      </w:r>
+      <w:r>
+        <w:t xml:space="preserve"> step-by-step (using command line):</w:t>
+      </w:r>
+    </w:p>
+    <w:p>
+      <w:r>
+        <w:pict w14:anchorId="17E57DCB">
+          <v:rect id="_x0000_i1030" style="width:0;height:1.5pt" o:hralign="center" o:hrstd="t" o:hr="t" fillcolor="#a0a0a0" stroked="f"/>
+        </w:pict>
+      </w:r>
+    </w:p>
+    <w:p>
+      <w:pPr>
+        <w:rPr>
+          <w:b/>
+          <w:bCs/>
+        </w:rPr>
+      </w:pPr>
+      <w:r>
+        <w:rPr>
+          <w:rFonts w:ascii="Segoe UI Emoji" w:hAnsi="Segoe UI Emoji" w:cs="Segoe UI Emoji"/>
+          <w:b/>
+          <w:bCs/>
+        </w:rPr>
+        <w:t>🪄</w:t>
+      </w:r>
+      <w:r>
+        <w:rPr>
+          <w:b/>
+          <w:bCs/>
+        </w:rPr>
+        <w:t xml:space="preserve"> Option 1: Create and switch to a new branch</w:t>
+      </w:r>
+    </w:p>
+    <w:p>
+      <w:r>
+        <w:t>git checkout -b new-branch-name</w:t>
+      </w:r>
+    </w:p>
+    <w:p>
+      <w:r>
+        <w:rPr>
+          <w:rFonts w:ascii="Segoe UI Emoji" w:hAnsi="Segoe UI Emoji" w:cs="Segoe UI Emoji"/>
+        </w:rPr>
+        <w:t>👉</w:t>
+      </w:r>
+      <w:r>
+        <w:t xml:space="preserve"> This command </w:t>
+      </w:r>
+      <w:r>
+        <w:rPr>
+          <w:b/>
+          <w:bCs/>
+        </w:rPr>
+        <w:t>creates</w:t>
+      </w:r>
+      <w:r>
+        <w:t xml:space="preserve"> a new branch </w:t>
+      </w:r>
+      <w:r>
+        <w:rPr>
+          <w:b/>
+          <w:bCs/>
+        </w:rPr>
+        <w:t>and switches</w:t>
+      </w:r>
+      <w:r>
+        <w:t xml:space="preserve"> you to it immediately.</w:t>
+      </w:r>
+    </w:p>
+    <w:p>
+      <w:r>
+        <w:t>Example:</w:t>
+      </w:r>
+    </w:p>
+    <w:p>
+      <w:r>
+        <w:t>git checkout -b feature-ui-update</w:t>
+      </w:r>
+    </w:p>
+    <w:p>
+      <w:r>
+        <w:pict w14:anchorId="5A1792C9">
+          <v:rect id="_x0000_i1031" style="width:0;height:1.5pt" o:hralign="center" o:hrstd="t" o:hr="t" fillcolor="#a0a0a0" stroked="f"/>
+        </w:pict>
+      </w:r>
+    </w:p>
+    <w:p>
+      <w:pPr>
+        <w:rPr>
+          <w:b/>
+          <w:bCs/>
+        </w:rPr>
+      </w:pPr>
+      <w:r>
+        <w:rPr>
+          <w:rFonts w:ascii="Segoe UI Emoji" w:hAnsi="Segoe UI Emoji" w:cs="Segoe UI Emoji"/>
+          <w:b/>
+          <w:bCs/>
+        </w:rPr>
+        <w:t>🪄</w:t>
+      </w:r>
+      <w:r>
+        <w:rPr>
+          <w:b/>
+          <w:bCs/>
+        </w:rPr>
+        <w:t xml:space="preserve"> Option 2: Create only (without switching)</w:t>
+      </w:r>
+    </w:p>
+    <w:p>
+      <w:r>
+        <w:t>git branch new-branch-name</w:t>
+      </w:r>
+    </w:p>
+    <w:p>
+      <w:r>
+        <w:rPr>
+          <w:rFonts w:ascii="Segoe UI Emoji" w:hAnsi="Segoe UI Emoji" w:cs="Segoe UI Emoji"/>
+        </w:rPr>
+        <w:t>👉</w:t>
+      </w:r>
+      <w:r>
+        <w:t xml:space="preserve"> This </w:t>
+      </w:r>
+      <w:r>
+        <w:rPr>
+          <w:b/>
+          <w:bCs/>
+        </w:rPr>
+        <w:t>creates</w:t>
+      </w:r>
+      <w:r>
+        <w:t xml:space="preserve"> the branch but </w:t>
+      </w:r>
+      <w:r>
+        <w:rPr>
+          <w:b/>
+          <w:bCs/>
+        </w:rPr>
+        <w:t>does not switch</w:t>
+      </w:r>
+      <w:r>
+        <w:t xml:space="preserve"> to it.</w:t>
+      </w:r>
+    </w:p>
+    <w:p>
+      <w:r>
+        <w:t>Then you can switch later:</w:t>
+      </w:r>
+    </w:p>
+    <w:p>
+      <w:r>
+        <w:t>git checkout new-branch-name</w:t>
+      </w:r>
+    </w:p>
+    <w:p>
+      <w:r>
+        <w:pict w14:anchorId="55671225">
+          <v:rect id="_x0000_i1032" style="width:0;height:1.5pt" o:hralign="center" o:hrstd="t" o:hr="t" fillcolor="#a0a0a0" stroked="f"/>
+        </w:pict>
+      </w:r>
+    </w:p>
+    <w:p>
+      <w:pPr>
+        <w:rPr>
+          <w:b/>
+          <w:bCs/>
+        </w:rPr>
+      </w:pPr>
+      <w:r>
+        <w:rPr>
+          <w:rFonts w:ascii="Segoe UI Emoji" w:hAnsi="Segoe UI Emoji" w:cs="Segoe UI Emoji"/>
+          <w:b/>
+          <w:bCs/>
+        </w:rPr>
+        <w:t>🪄</w:t>
+      </w:r>
+      <w:r>
+        <w:rPr>
+          <w:b/>
+          <w:bCs/>
+        </w:rPr>
+        <w:t xml:space="preserve"> To verify branches</w:t>
+      </w:r>
+    </w:p>
+    <w:p>
+      <w:r>
+        <w:t>git branch</w:t>
+      </w:r>
+    </w:p>
+    <w:p>
+      <w:r>
+        <w:rPr>
+          <w:rFonts w:ascii="Segoe UI Emoji" w:hAnsi="Segoe UI Emoji" w:cs="Segoe UI Emoji"/>
+        </w:rPr>
+        <w:lastRenderedPageBreak/>
+        <w:t>👉</w:t>
+      </w:r>
+      <w:r>
+        <w:t xml:space="preserve"> The current branch will be marked with a *.</w:t>
+      </w:r>
+    </w:p>
+    <w:p>
+      <w:r>
+        <w:pict w14:anchorId="6E2FE935">
+          <v:rect id="_x0000_i1033" style="width:0;height:1.5pt" o:hralign="center" o:hrstd="t" o:hr="t" fillcolor="#a0a0a0" stroked="f"/>
+        </w:pict>
+      </w:r>
+    </w:p>
+    <w:p>
+      <w:pPr>
+        <w:rPr>
+          <w:b/>
+          <w:bCs/>
+        </w:rPr>
+      </w:pPr>
+      <w:r>
+        <w:rPr>
+          <w:rFonts w:ascii="Segoe UI Emoji" w:hAnsi="Segoe UI Emoji" w:cs="Segoe UI Emoji"/>
+          <w:b/>
+          <w:bCs/>
+        </w:rPr>
+        <w:t>🪄</w:t>
+      </w:r>
+      <w:r>
+        <w:rPr>
+          <w:b/>
+          <w:bCs/>
+        </w:rPr>
+        <w:t xml:space="preserve"> If you want to push it to GitHub</w:t>
+      </w:r>
+    </w:p>
+    <w:p>
+      <w:r>
+        <w:t>After committing your changes:</w:t>
+      </w:r>
+    </w:p>
+    <w:p>
+      <w:r>
+        <w:t>git push origin new-branch-name</w:t>
+      </w:r>
+    </w:p>
+    <w:p>
+      <w:r>
+        <w:pict w14:anchorId="3F12994E">
+          <v:rect id="_x0000_i1034" style="width:0;height:1.5pt" o:hralign="center" o:hrstd="t" o:hr="t" fillcolor="#a0a0a0" stroked="f"/>
+        </w:pict>
+      </w:r>
+    </w:p>
+    <w:p>
+      <w:r>
+        <w:t xml:space="preserve">Would you like to create the new branch </w:t>
+      </w:r>
+      <w:r>
+        <w:rPr>
+          <w:b/>
+          <w:bCs/>
+        </w:rPr>
+        <w:t>from your master</w:t>
+      </w:r>
+      <w:r>
+        <w:t xml:space="preserve"> or from </w:t>
+      </w:r>
+      <w:r>
+        <w:rPr>
+          <w:b/>
+          <w:bCs/>
+        </w:rPr>
+        <w:t>muhsina branch</w:t>
+      </w:r>
+      <w:r>
+        <w:t>?</w:t>
+      </w:r>
+      <w:r>
+        <w:br/>
+        <w:t>(I can show the exact command for that case.)</w:t>
+      </w:r>
+    </w:p>
+    <w:p/>
+    <w:p/>
+    <w:p/>
+    <w:p/>
+    <w:p>
+      <w:r>
+        <w:rPr>
+          <w:noProof/>
+        </w:rPr>
         <w:drawing>
           <wp:inline distT="0" distB="0" distL="0" distR="0" wp14:anchorId="6B134C82" wp14:editId="192FE2C4">
             <wp:extent cx="5974080" cy="3982720"/>
@@ -346,7 +1746,7 @@
                     </pic:cNvPicPr>
                   </pic:nvPicPr>
                   <pic:blipFill>
-                    <a:blip r:embed="rId5" cstate="print">
+                    <a:blip r:embed="rId6" cstate="print">
                       <a:extLst>
                         <a:ext uri="{28A0092B-C50C-407E-A947-70E740481C1C}">
                           <a14:useLocalDpi xmlns:a14="http://schemas.microsoft.com/office/drawing/2010/main" val="0"/>
@@ -398,6 +1798,7 @@
     </w:p>
     <w:p>
       <w:r>
+        <w:lastRenderedPageBreak/>
         <w:t xml:space="preserve">Let’s break it down clearly </w:t>
       </w:r>
       <w:r>
@@ -410,7 +1811,7 @@
     <w:p>
       <w:r>
         <w:pict w14:anchorId="1C45371C">
-          <v:rect id="_x0000_i1067" style="width:0;height:1.5pt" o:hralign="center" o:hrstd="t" o:hr="t" fillcolor="#a0a0a0" stroked="f"/>
+          <v:rect id="_x0000_i1035" style="width:0;height:1.5pt" o:hralign="center" o:hrstd="t" o:hr="t" fillcolor="#a0a0a0" stroked="f"/>
         </w:pict>
       </w:r>
     </w:p>
@@ -501,7 +1902,7 @@
     <w:p>
       <w:r>
         <w:pict w14:anchorId="265FFD92">
-          <v:rect id="_x0000_i1068" style="width:0;height:1.5pt" o:hralign="center" o:hrstd="t" o:hr="t" fillcolor="#a0a0a0" stroked="f"/>
+          <v:rect id="_x0000_i1036" style="width:0;height:1.5pt" o:hralign="center" o:hrstd="t" o:hr="t" fillcolor="#a0a0a0" stroked="f"/>
         </w:pict>
       </w:r>
     </w:p>
@@ -567,7 +1968,6 @@
           <w:b/>
           <w:bCs/>
         </w:rPr>
-        <w:lastRenderedPageBreak/>
         <w:t>App Distribution</w:t>
       </w:r>
       <w:r>
@@ -655,7 +2055,7 @@
     <w:p>
       <w:r>
         <w:pict w14:anchorId="4B8FA00E">
-          <v:rect id="_x0000_i1069" style="width:0;height:1.5pt" o:hralign="center" o:hrstd="t" o:hr="t" fillcolor="#a0a0a0" stroked="f"/>
+          <v:rect id="_x0000_i1037" style="width:0;height:1.5pt" o:hralign="center" o:hrstd="t" o:hr="t" fillcolor="#a0a0a0" stroked="f"/>
         </w:pict>
       </w:r>
     </w:p>
@@ -1000,6 +2400,7 @@
                 <w:b/>
                 <w:bCs/>
               </w:rPr>
+              <w:lastRenderedPageBreak/>
               <w:t>Media &amp; Entertainment</w:t>
             </w:r>
           </w:p>
@@ -1021,7 +2422,7 @@
     <w:p>
       <w:r>
         <w:pict w14:anchorId="5FFC2701">
-          <v:rect id="_x0000_i1070" style="width:0;height:1.5pt" o:hralign="center" o:hrstd="t" o:hr="t" fillcolor="#a0a0a0" stroked="f"/>
+          <v:rect id="_x0000_i1038" style="width:0;height:1.5pt" o:hralign="center" o:hrstd="t" o:hr="t" fillcolor="#a0a0a0" stroked="f"/>
         </w:pict>
       </w:r>
     </w:p>
@@ -1283,7 +2684,7 @@
     <w:p>
       <w:r>
         <w:pict w14:anchorId="67713D1C">
-          <v:rect id="_x0000_i1071" style="width:0;height:1.5pt" o:hralign="center" o:hrstd="t" o:hr="t" fillcolor="#a0a0a0" stroked="f"/>
+          <v:rect id="_x0000_i1039" style="width:0;height:1.5pt" o:hralign="center" o:hrstd="t" o:hr="t" fillcolor="#a0a0a0" stroked="f"/>
         </w:pict>
       </w:r>
     </w:p>
@@ -1300,7 +2701,6 @@
           <w:b/>
           <w:bCs/>
         </w:rPr>
-        <w:lastRenderedPageBreak/>
         <w:t>⚠️</w:t>
       </w:r>
       <w:r>
@@ -1353,7 +2753,7 @@
     <w:p>
       <w:r>
         <w:pict w14:anchorId="7E423CA6">
-          <v:rect id="_x0000_i1072" style="width:0;height:1.5pt" o:hralign="center" o:hrstd="t" o:hr="t" fillcolor="#a0a0a0" stroked="f"/>
+          <v:rect id="_x0000_i1040" style="width:0;height:1.5pt" o:hralign="center" o:hrstd="t" o:hr="t" fillcolor="#a0a0a0" stroked="f"/>
         </w:pict>
       </w:r>
     </w:p>
@@ -1392,8 +2792,9 @@
         <w:rPr>
           <w:noProof/>
         </w:rPr>
+        <w:lastRenderedPageBreak/>
         <w:drawing>
-          <wp:inline distT="0" distB="0" distL="0" distR="0" wp14:anchorId="6B9763DA" wp14:editId="492D497C">
+          <wp:inline distT="0" distB="0" distL="0" distR="0" wp14:anchorId="6B9763DA" wp14:editId="047AE827">
             <wp:extent cx="5768340" cy="3845560"/>
             <wp:effectExtent l="0" t="0" r="3810" b="2540"/>
             <wp:docPr id="503827145" name="Picture 4"/>
@@ -1410,7 +2811,7 @@
                     </pic:cNvPicPr>
                   </pic:nvPicPr>
                   <pic:blipFill>
-                    <a:blip r:embed="rId6" cstate="print">
+                    <a:blip r:embed="rId7" cstate="print">
                       <a:extLst>
                         <a:ext uri="{28A0092B-C50C-407E-A947-70E740481C1C}">
                           <a14:useLocalDpi xmlns:a14="http://schemas.microsoft.com/office/drawing/2010/main" val="0"/>
@@ -1452,6 +2853,304 @@
 <file path=word/numbering.xml><?xml version="1.0" encoding="utf-8"?>
 <w:numbering xmlns:wpc="http://schemas.microsoft.com/office/word/2010/wordprocessingCanvas" xmlns:cx="http://schemas.microsoft.com/office/drawing/2014/chartex" xmlns:cx1="http://schemas.microsoft.com/office/drawing/2015/9/8/chartex" xmlns:cx2="http://schemas.microsoft.com/office/drawing/2015/10/21/chartex" xmlns:cx3="http://schemas.microsoft.com/office/drawing/2016/5/9/chartex" xmlns:cx4="http://schemas.microsoft.com/office/drawing/2016/5/10/chartex" xmlns:cx5="http://schemas.microsoft.com/office/drawing/2016/5/11/chartex" xmlns:cx6="http://schemas.microsoft.com/office/drawing/2016/5/12/chartex" xmlns:cx7="http://schemas.microsoft.com/office/drawing/2016/5/13/chartex" xmlns:cx8="http://schemas.microsoft.com/office/drawing/2016/5/14/chartex" xmlns:mc="http://schemas.openxmlformats.org/markup-compatibility/2006" xmlns:aink="http://schemas.microsoft.com/office/drawing/2016/ink" xmlns:am3d="http://schemas.microsoft.com/office/drawing/2017/model3d" xmlns:o="urn:schemas-microsoft-com:office:office" xmlns:oel="http://schemas.microsoft.com/office/2019/extlst" xmlns:r="http://schemas.openxmlformats.org/officeDocument/2006/relationships" xmlns:m="http://schemas.openxmlformats.org/officeDocument/2006/math" xmlns:v="urn:schemas-microsoft-com:vml" xmlns:wp14="http://schemas.microsoft.com/office/word/2010/wordprocessingDrawing" xmlns:wp="http://schemas.openxmlformats.org/drawingml/2006/wordprocessingDrawing" xmlns:w10="urn:schemas-microsoft-com:office:word" xmlns:w="http://schemas.openxmlformats.org/wordprocessingml/2006/main" xmlns:w14="http://schemas.microsoft.com/office/word/2010/wordml" xmlns:w15="http://schemas.microsoft.com/office/word/2012/wordml" xmlns:w16cex="http://schemas.microsoft.com/office/word/2018/wordml/cex" xmlns:w16cid="http://schemas.microsoft.com/office/word/2016/wordml/cid" xmlns:w16="http://schemas.microsoft.com/office/word/2018/wordml" xmlns:w16du="http://schemas.microsoft.com/office/word/2023/wordml/word16du" xmlns:w16sdtdh="http://schemas.microsoft.com/office/word/2020/wordml/sdtdatahash" xmlns:w16se="http://schemas.microsoft.com/office/word/2015/wordml/symex" xmlns:wpg="http://schemas.microsoft.com/office/word/2010/wordprocessingGroup" xmlns:wpi="http://schemas.microsoft.com/office/word/2010/wordprocessingInk" xmlns:wne="http://schemas.microsoft.com/office/word/2006/wordml" xmlns:wps="http://schemas.microsoft.com/office/word/2010/wordprocessingShape" mc:Ignorable="w14 w15 w16se w16cid w16 w16cex w16sdtdh w16du wp14">
   <w:abstractNum w:abstractNumId="0" w15:restartNumberingAfterBreak="0">
+    <w:nsid w:val="172F0F6A"/>
+    <w:multiLevelType w:val="multilevel"/>
+    <w:tmpl w:val="2D0EC22A"/>
+    <w:lvl w:ilvl="0">
+      <w:start w:val="1"/>
+      <w:numFmt w:val="bullet"/>
+      <w:lvlText w:val=""/>
+      <w:lvlJc w:val="left"/>
+      <w:pPr>
+        <w:tabs>
+          <w:tab w:val="num" w:pos="720"/>
+        </w:tabs>
+        <w:ind w:left="720" w:hanging="360"/>
+      </w:pPr>
+      <w:rPr>
+        <w:rFonts w:ascii="Symbol" w:hAnsi="Symbol" w:hint="default"/>
+        <w:sz w:val="20"/>
+      </w:rPr>
+    </w:lvl>
+    <w:lvl w:ilvl="1" w:tentative="1">
+      <w:start w:val="1"/>
+      <w:numFmt w:val="bullet"/>
+      <w:lvlText w:val="o"/>
+      <w:lvlJc w:val="left"/>
+      <w:pPr>
+        <w:tabs>
+          <w:tab w:val="num" w:pos="1440"/>
+        </w:tabs>
+        <w:ind w:left="1440" w:hanging="360"/>
+      </w:pPr>
+      <w:rPr>
+        <w:rFonts w:ascii="Courier New" w:hAnsi="Courier New" w:hint="default"/>
+        <w:sz w:val="20"/>
+      </w:rPr>
+    </w:lvl>
+    <w:lvl w:ilvl="2" w:tentative="1">
+      <w:start w:val="1"/>
+      <w:numFmt w:val="bullet"/>
+      <w:lvlText w:val=""/>
+      <w:lvlJc w:val="left"/>
+      <w:pPr>
+        <w:tabs>
+          <w:tab w:val="num" w:pos="2160"/>
+        </w:tabs>
+        <w:ind w:left="2160" w:hanging="360"/>
+      </w:pPr>
+      <w:rPr>
+        <w:rFonts w:ascii="Wingdings" w:hAnsi="Wingdings" w:hint="default"/>
+        <w:sz w:val="20"/>
+      </w:rPr>
+    </w:lvl>
+    <w:lvl w:ilvl="3" w:tentative="1">
+      <w:start w:val="1"/>
+      <w:numFmt w:val="bullet"/>
+      <w:lvlText w:val=""/>
+      <w:lvlJc w:val="left"/>
+      <w:pPr>
+        <w:tabs>
+          <w:tab w:val="num" w:pos="2880"/>
+        </w:tabs>
+        <w:ind w:left="2880" w:hanging="360"/>
+      </w:pPr>
+      <w:rPr>
+        <w:rFonts w:ascii="Wingdings" w:hAnsi="Wingdings" w:hint="default"/>
+        <w:sz w:val="20"/>
+      </w:rPr>
+    </w:lvl>
+    <w:lvl w:ilvl="4" w:tentative="1">
+      <w:start w:val="1"/>
+      <w:numFmt w:val="bullet"/>
+      <w:lvlText w:val=""/>
+      <w:lvlJc w:val="left"/>
+      <w:pPr>
+        <w:tabs>
+          <w:tab w:val="num" w:pos="3600"/>
+        </w:tabs>
+        <w:ind w:left="3600" w:hanging="360"/>
+      </w:pPr>
+      <w:rPr>
+        <w:rFonts w:ascii="Wingdings" w:hAnsi="Wingdings" w:hint="default"/>
+        <w:sz w:val="20"/>
+      </w:rPr>
+    </w:lvl>
+    <w:lvl w:ilvl="5" w:tentative="1">
+      <w:start w:val="1"/>
+      <w:numFmt w:val="bullet"/>
+      <w:lvlText w:val=""/>
+      <w:lvlJc w:val="left"/>
+      <w:pPr>
+        <w:tabs>
+          <w:tab w:val="num" w:pos="4320"/>
+        </w:tabs>
+        <w:ind w:left="4320" w:hanging="360"/>
+      </w:pPr>
+      <w:rPr>
+        <w:rFonts w:ascii="Wingdings" w:hAnsi="Wingdings" w:hint="default"/>
+        <w:sz w:val="20"/>
+      </w:rPr>
+    </w:lvl>
+    <w:lvl w:ilvl="6" w:tentative="1">
+      <w:start w:val="1"/>
+      <w:numFmt w:val="bullet"/>
+      <w:lvlText w:val=""/>
+      <w:lvlJc w:val="left"/>
+      <w:pPr>
+        <w:tabs>
+          <w:tab w:val="num" w:pos="5040"/>
+        </w:tabs>
+        <w:ind w:left="5040" w:hanging="360"/>
+      </w:pPr>
+      <w:rPr>
+        <w:rFonts w:ascii="Wingdings" w:hAnsi="Wingdings" w:hint="default"/>
+        <w:sz w:val="20"/>
+      </w:rPr>
+    </w:lvl>
+    <w:lvl w:ilvl="7" w:tentative="1">
+      <w:start w:val="1"/>
+      <w:numFmt w:val="bullet"/>
+      <w:lvlText w:val=""/>
+      <w:lvlJc w:val="left"/>
+      <w:pPr>
+        <w:tabs>
+          <w:tab w:val="num" w:pos="5760"/>
+        </w:tabs>
+        <w:ind w:left="5760" w:hanging="360"/>
+      </w:pPr>
+      <w:rPr>
+        <w:rFonts w:ascii="Wingdings" w:hAnsi="Wingdings" w:hint="default"/>
+        <w:sz w:val="20"/>
+      </w:rPr>
+    </w:lvl>
+    <w:lvl w:ilvl="8" w:tentative="1">
+      <w:start w:val="1"/>
+      <w:numFmt w:val="bullet"/>
+      <w:lvlText w:val=""/>
+      <w:lvlJc w:val="left"/>
+      <w:pPr>
+        <w:tabs>
+          <w:tab w:val="num" w:pos="6480"/>
+        </w:tabs>
+        <w:ind w:left="6480" w:hanging="360"/>
+      </w:pPr>
+      <w:rPr>
+        <w:rFonts w:ascii="Wingdings" w:hAnsi="Wingdings" w:hint="default"/>
+        <w:sz w:val="20"/>
+      </w:rPr>
+    </w:lvl>
+  </w:abstractNum>
+  <w:abstractNum w:abstractNumId="1" w15:restartNumberingAfterBreak="0">
+    <w:nsid w:val="19405E84"/>
+    <w:multiLevelType w:val="multilevel"/>
+    <w:tmpl w:val="5DE0F56C"/>
+    <w:lvl w:ilvl="0">
+      <w:start w:val="1"/>
+      <w:numFmt w:val="bullet"/>
+      <w:lvlText w:val=""/>
+      <w:lvlJc w:val="left"/>
+      <w:pPr>
+        <w:tabs>
+          <w:tab w:val="num" w:pos="720"/>
+        </w:tabs>
+        <w:ind w:left="720" w:hanging="360"/>
+      </w:pPr>
+      <w:rPr>
+        <w:rFonts w:ascii="Symbol" w:hAnsi="Symbol" w:hint="default"/>
+        <w:sz w:val="20"/>
+      </w:rPr>
+    </w:lvl>
+    <w:lvl w:ilvl="1" w:tentative="1">
+      <w:start w:val="1"/>
+      <w:numFmt w:val="bullet"/>
+      <w:lvlText w:val="o"/>
+      <w:lvlJc w:val="left"/>
+      <w:pPr>
+        <w:tabs>
+          <w:tab w:val="num" w:pos="1440"/>
+        </w:tabs>
+        <w:ind w:left="1440" w:hanging="360"/>
+      </w:pPr>
+      <w:rPr>
+        <w:rFonts w:ascii="Courier New" w:hAnsi="Courier New" w:hint="default"/>
+        <w:sz w:val="20"/>
+      </w:rPr>
+    </w:lvl>
+    <w:lvl w:ilvl="2" w:tentative="1">
+      <w:start w:val="1"/>
+      <w:numFmt w:val="bullet"/>
+      <w:lvlText w:val=""/>
+      <w:lvlJc w:val="left"/>
+      <w:pPr>
+        <w:tabs>
+          <w:tab w:val="num" w:pos="2160"/>
+        </w:tabs>
+        <w:ind w:left="2160" w:hanging="360"/>
+      </w:pPr>
+      <w:rPr>
+        <w:rFonts w:ascii="Wingdings" w:hAnsi="Wingdings" w:hint="default"/>
+        <w:sz w:val="20"/>
+      </w:rPr>
+    </w:lvl>
+    <w:lvl w:ilvl="3" w:tentative="1">
+      <w:start w:val="1"/>
+      <w:numFmt w:val="bullet"/>
+      <w:lvlText w:val=""/>
+      <w:lvlJc w:val="left"/>
+      <w:pPr>
+        <w:tabs>
+          <w:tab w:val="num" w:pos="2880"/>
+        </w:tabs>
+        <w:ind w:left="2880" w:hanging="360"/>
+      </w:pPr>
+      <w:rPr>
+        <w:rFonts w:ascii="Wingdings" w:hAnsi="Wingdings" w:hint="default"/>
+        <w:sz w:val="20"/>
+      </w:rPr>
+    </w:lvl>
+    <w:lvl w:ilvl="4" w:tentative="1">
+      <w:start w:val="1"/>
+      <w:numFmt w:val="bullet"/>
+      <w:lvlText w:val=""/>
+      <w:lvlJc w:val="left"/>
+      <w:pPr>
+        <w:tabs>
+          <w:tab w:val="num" w:pos="3600"/>
+        </w:tabs>
+        <w:ind w:left="3600" w:hanging="360"/>
+      </w:pPr>
+      <w:rPr>
+        <w:rFonts w:ascii="Wingdings" w:hAnsi="Wingdings" w:hint="default"/>
+        <w:sz w:val="20"/>
+      </w:rPr>
+    </w:lvl>
+    <w:lvl w:ilvl="5" w:tentative="1">
+      <w:start w:val="1"/>
+      <w:numFmt w:val="bullet"/>
+      <w:lvlText w:val=""/>
+      <w:lvlJc w:val="left"/>
+      <w:pPr>
+        <w:tabs>
+          <w:tab w:val="num" w:pos="4320"/>
+        </w:tabs>
+        <w:ind w:left="4320" w:hanging="360"/>
+      </w:pPr>
+      <w:rPr>
+        <w:rFonts w:ascii="Wingdings" w:hAnsi="Wingdings" w:hint="default"/>
+        <w:sz w:val="20"/>
+      </w:rPr>
+    </w:lvl>
+    <w:lvl w:ilvl="6" w:tentative="1">
+      <w:start w:val="1"/>
+      <w:numFmt w:val="bullet"/>
+      <w:lvlText w:val=""/>
+      <w:lvlJc w:val="left"/>
+      <w:pPr>
+        <w:tabs>
+          <w:tab w:val="num" w:pos="5040"/>
+        </w:tabs>
+        <w:ind w:left="5040" w:hanging="360"/>
+      </w:pPr>
+      <w:rPr>
+        <w:rFonts w:ascii="Wingdings" w:hAnsi="Wingdings" w:hint="default"/>
+        <w:sz w:val="20"/>
+      </w:rPr>
+    </w:lvl>
+    <w:lvl w:ilvl="7" w:tentative="1">
+      <w:start w:val="1"/>
+      <w:numFmt w:val="bullet"/>
+      <w:lvlText w:val=""/>
+      <w:lvlJc w:val="left"/>
+      <w:pPr>
+        <w:tabs>
+          <w:tab w:val="num" w:pos="5760"/>
+        </w:tabs>
+        <w:ind w:left="5760" w:hanging="360"/>
+      </w:pPr>
+      <w:rPr>
+        <w:rFonts w:ascii="Wingdings" w:hAnsi="Wingdings" w:hint="default"/>
+        <w:sz w:val="20"/>
+      </w:rPr>
+    </w:lvl>
+    <w:lvl w:ilvl="8" w:tentative="1">
+      <w:start w:val="1"/>
+      <w:numFmt w:val="bullet"/>
+      <w:lvlText w:val=""/>
+      <w:lvlJc w:val="left"/>
+      <w:pPr>
+        <w:tabs>
+          <w:tab w:val="num" w:pos="6480"/>
+        </w:tabs>
+        <w:ind w:left="6480" w:hanging="360"/>
+      </w:pPr>
+      <w:rPr>
+        <w:rFonts w:ascii="Wingdings" w:hAnsi="Wingdings" w:hint="default"/>
+        <w:sz w:val="20"/>
+      </w:rPr>
+    </w:lvl>
+  </w:abstractNum>
+  <w:abstractNum w:abstractNumId="2" w15:restartNumberingAfterBreak="0">
     <w:nsid w:val="22B65369"/>
     <w:multiLevelType w:val="multilevel"/>
     <w:tmpl w:val="5092829A"/>
@@ -1564,8 +3263,782 @@
       </w:pPr>
     </w:lvl>
   </w:abstractNum>
+  <w:abstractNum w:abstractNumId="3" w15:restartNumberingAfterBreak="0">
+    <w:nsid w:val="286B3DCE"/>
+    <w:multiLevelType w:val="multilevel"/>
+    <w:tmpl w:val="84D455BE"/>
+    <w:lvl w:ilvl="0">
+      <w:start w:val="1"/>
+      <w:numFmt w:val="decimal"/>
+      <w:lvlText w:val="%1."/>
+      <w:lvlJc w:val="left"/>
+      <w:pPr>
+        <w:tabs>
+          <w:tab w:val="num" w:pos="720"/>
+        </w:tabs>
+        <w:ind w:left="720" w:hanging="360"/>
+      </w:pPr>
+    </w:lvl>
+    <w:lvl w:ilvl="1" w:tentative="1">
+      <w:start w:val="1"/>
+      <w:numFmt w:val="decimal"/>
+      <w:lvlText w:val="%2."/>
+      <w:lvlJc w:val="left"/>
+      <w:pPr>
+        <w:tabs>
+          <w:tab w:val="num" w:pos="1440"/>
+        </w:tabs>
+        <w:ind w:left="1440" w:hanging="360"/>
+      </w:pPr>
+    </w:lvl>
+    <w:lvl w:ilvl="2" w:tentative="1">
+      <w:start w:val="1"/>
+      <w:numFmt w:val="decimal"/>
+      <w:lvlText w:val="%3."/>
+      <w:lvlJc w:val="left"/>
+      <w:pPr>
+        <w:tabs>
+          <w:tab w:val="num" w:pos="2160"/>
+        </w:tabs>
+        <w:ind w:left="2160" w:hanging="360"/>
+      </w:pPr>
+    </w:lvl>
+    <w:lvl w:ilvl="3" w:tentative="1">
+      <w:start w:val="1"/>
+      <w:numFmt w:val="decimal"/>
+      <w:lvlText w:val="%4."/>
+      <w:lvlJc w:val="left"/>
+      <w:pPr>
+        <w:tabs>
+          <w:tab w:val="num" w:pos="2880"/>
+        </w:tabs>
+        <w:ind w:left="2880" w:hanging="360"/>
+      </w:pPr>
+    </w:lvl>
+    <w:lvl w:ilvl="4" w:tentative="1">
+      <w:start w:val="1"/>
+      <w:numFmt w:val="decimal"/>
+      <w:lvlText w:val="%5."/>
+      <w:lvlJc w:val="left"/>
+      <w:pPr>
+        <w:tabs>
+          <w:tab w:val="num" w:pos="3600"/>
+        </w:tabs>
+        <w:ind w:left="3600" w:hanging="360"/>
+      </w:pPr>
+    </w:lvl>
+    <w:lvl w:ilvl="5" w:tentative="1">
+      <w:start w:val="1"/>
+      <w:numFmt w:val="decimal"/>
+      <w:lvlText w:val="%6."/>
+      <w:lvlJc w:val="left"/>
+      <w:pPr>
+        <w:tabs>
+          <w:tab w:val="num" w:pos="4320"/>
+        </w:tabs>
+        <w:ind w:left="4320" w:hanging="360"/>
+      </w:pPr>
+    </w:lvl>
+    <w:lvl w:ilvl="6" w:tentative="1">
+      <w:start w:val="1"/>
+      <w:numFmt w:val="decimal"/>
+      <w:lvlText w:val="%7."/>
+      <w:lvlJc w:val="left"/>
+      <w:pPr>
+        <w:tabs>
+          <w:tab w:val="num" w:pos="5040"/>
+        </w:tabs>
+        <w:ind w:left="5040" w:hanging="360"/>
+      </w:pPr>
+    </w:lvl>
+    <w:lvl w:ilvl="7" w:tentative="1">
+      <w:start w:val="1"/>
+      <w:numFmt w:val="decimal"/>
+      <w:lvlText w:val="%8."/>
+      <w:lvlJc w:val="left"/>
+      <w:pPr>
+        <w:tabs>
+          <w:tab w:val="num" w:pos="5760"/>
+        </w:tabs>
+        <w:ind w:left="5760" w:hanging="360"/>
+      </w:pPr>
+    </w:lvl>
+    <w:lvl w:ilvl="8" w:tentative="1">
+      <w:start w:val="1"/>
+      <w:numFmt w:val="decimal"/>
+      <w:lvlText w:val="%9."/>
+      <w:lvlJc w:val="left"/>
+      <w:pPr>
+        <w:tabs>
+          <w:tab w:val="num" w:pos="6480"/>
+        </w:tabs>
+        <w:ind w:left="6480" w:hanging="360"/>
+      </w:pPr>
+    </w:lvl>
+  </w:abstractNum>
+  <w:abstractNum w:abstractNumId="4" w15:restartNumberingAfterBreak="0">
+    <w:nsid w:val="29B54681"/>
+    <w:multiLevelType w:val="multilevel"/>
+    <w:tmpl w:val="27CE8386"/>
+    <w:lvl w:ilvl="0">
+      <w:start w:val="1"/>
+      <w:numFmt w:val="decimal"/>
+      <w:lvlText w:val="%1."/>
+      <w:lvlJc w:val="left"/>
+      <w:pPr>
+        <w:tabs>
+          <w:tab w:val="num" w:pos="720"/>
+        </w:tabs>
+        <w:ind w:left="720" w:hanging="360"/>
+      </w:pPr>
+    </w:lvl>
+    <w:lvl w:ilvl="1" w:tentative="1">
+      <w:start w:val="1"/>
+      <w:numFmt w:val="decimal"/>
+      <w:lvlText w:val="%2."/>
+      <w:lvlJc w:val="left"/>
+      <w:pPr>
+        <w:tabs>
+          <w:tab w:val="num" w:pos="1440"/>
+        </w:tabs>
+        <w:ind w:left="1440" w:hanging="360"/>
+      </w:pPr>
+    </w:lvl>
+    <w:lvl w:ilvl="2" w:tentative="1">
+      <w:start w:val="1"/>
+      <w:numFmt w:val="decimal"/>
+      <w:lvlText w:val="%3."/>
+      <w:lvlJc w:val="left"/>
+      <w:pPr>
+        <w:tabs>
+          <w:tab w:val="num" w:pos="2160"/>
+        </w:tabs>
+        <w:ind w:left="2160" w:hanging="360"/>
+      </w:pPr>
+    </w:lvl>
+    <w:lvl w:ilvl="3" w:tentative="1">
+      <w:start w:val="1"/>
+      <w:numFmt w:val="decimal"/>
+      <w:lvlText w:val="%4."/>
+      <w:lvlJc w:val="left"/>
+      <w:pPr>
+        <w:tabs>
+          <w:tab w:val="num" w:pos="2880"/>
+        </w:tabs>
+        <w:ind w:left="2880" w:hanging="360"/>
+      </w:pPr>
+    </w:lvl>
+    <w:lvl w:ilvl="4" w:tentative="1">
+      <w:start w:val="1"/>
+      <w:numFmt w:val="decimal"/>
+      <w:lvlText w:val="%5."/>
+      <w:lvlJc w:val="left"/>
+      <w:pPr>
+        <w:tabs>
+          <w:tab w:val="num" w:pos="3600"/>
+        </w:tabs>
+        <w:ind w:left="3600" w:hanging="360"/>
+      </w:pPr>
+    </w:lvl>
+    <w:lvl w:ilvl="5" w:tentative="1">
+      <w:start w:val="1"/>
+      <w:numFmt w:val="decimal"/>
+      <w:lvlText w:val="%6."/>
+      <w:lvlJc w:val="left"/>
+      <w:pPr>
+        <w:tabs>
+          <w:tab w:val="num" w:pos="4320"/>
+        </w:tabs>
+        <w:ind w:left="4320" w:hanging="360"/>
+      </w:pPr>
+    </w:lvl>
+    <w:lvl w:ilvl="6" w:tentative="1">
+      <w:start w:val="1"/>
+      <w:numFmt w:val="decimal"/>
+      <w:lvlText w:val="%7."/>
+      <w:lvlJc w:val="left"/>
+      <w:pPr>
+        <w:tabs>
+          <w:tab w:val="num" w:pos="5040"/>
+        </w:tabs>
+        <w:ind w:left="5040" w:hanging="360"/>
+      </w:pPr>
+    </w:lvl>
+    <w:lvl w:ilvl="7" w:tentative="1">
+      <w:start w:val="1"/>
+      <w:numFmt w:val="decimal"/>
+      <w:lvlText w:val="%8."/>
+      <w:lvlJc w:val="left"/>
+      <w:pPr>
+        <w:tabs>
+          <w:tab w:val="num" w:pos="5760"/>
+        </w:tabs>
+        <w:ind w:left="5760" w:hanging="360"/>
+      </w:pPr>
+    </w:lvl>
+    <w:lvl w:ilvl="8" w:tentative="1">
+      <w:start w:val="1"/>
+      <w:numFmt w:val="decimal"/>
+      <w:lvlText w:val="%9."/>
+      <w:lvlJc w:val="left"/>
+      <w:pPr>
+        <w:tabs>
+          <w:tab w:val="num" w:pos="6480"/>
+        </w:tabs>
+        <w:ind w:left="6480" w:hanging="360"/>
+      </w:pPr>
+    </w:lvl>
+  </w:abstractNum>
+  <w:abstractNum w:abstractNumId="5" w15:restartNumberingAfterBreak="0">
+    <w:nsid w:val="399B2334"/>
+    <w:multiLevelType w:val="multilevel"/>
+    <w:tmpl w:val="84FC1B28"/>
+    <w:lvl w:ilvl="0">
+      <w:start w:val="1"/>
+      <w:numFmt w:val="decimal"/>
+      <w:lvlText w:val="%1."/>
+      <w:lvlJc w:val="left"/>
+      <w:pPr>
+        <w:tabs>
+          <w:tab w:val="num" w:pos="720"/>
+        </w:tabs>
+        <w:ind w:left="720" w:hanging="360"/>
+      </w:pPr>
+    </w:lvl>
+    <w:lvl w:ilvl="1" w:tentative="1">
+      <w:start w:val="1"/>
+      <w:numFmt w:val="decimal"/>
+      <w:lvlText w:val="%2."/>
+      <w:lvlJc w:val="left"/>
+      <w:pPr>
+        <w:tabs>
+          <w:tab w:val="num" w:pos="1440"/>
+        </w:tabs>
+        <w:ind w:left="1440" w:hanging="360"/>
+      </w:pPr>
+    </w:lvl>
+    <w:lvl w:ilvl="2" w:tentative="1">
+      <w:start w:val="1"/>
+      <w:numFmt w:val="decimal"/>
+      <w:lvlText w:val="%3."/>
+      <w:lvlJc w:val="left"/>
+      <w:pPr>
+        <w:tabs>
+          <w:tab w:val="num" w:pos="2160"/>
+        </w:tabs>
+        <w:ind w:left="2160" w:hanging="360"/>
+      </w:pPr>
+    </w:lvl>
+    <w:lvl w:ilvl="3" w:tentative="1">
+      <w:start w:val="1"/>
+      <w:numFmt w:val="decimal"/>
+      <w:lvlText w:val="%4."/>
+      <w:lvlJc w:val="left"/>
+      <w:pPr>
+        <w:tabs>
+          <w:tab w:val="num" w:pos="2880"/>
+        </w:tabs>
+        <w:ind w:left="2880" w:hanging="360"/>
+      </w:pPr>
+    </w:lvl>
+    <w:lvl w:ilvl="4" w:tentative="1">
+      <w:start w:val="1"/>
+      <w:numFmt w:val="decimal"/>
+      <w:lvlText w:val="%5."/>
+      <w:lvlJc w:val="left"/>
+      <w:pPr>
+        <w:tabs>
+          <w:tab w:val="num" w:pos="3600"/>
+        </w:tabs>
+        <w:ind w:left="3600" w:hanging="360"/>
+      </w:pPr>
+    </w:lvl>
+    <w:lvl w:ilvl="5" w:tentative="1">
+      <w:start w:val="1"/>
+      <w:numFmt w:val="decimal"/>
+      <w:lvlText w:val="%6."/>
+      <w:lvlJc w:val="left"/>
+      <w:pPr>
+        <w:tabs>
+          <w:tab w:val="num" w:pos="4320"/>
+        </w:tabs>
+        <w:ind w:left="4320" w:hanging="360"/>
+      </w:pPr>
+    </w:lvl>
+    <w:lvl w:ilvl="6" w:tentative="1">
+      <w:start w:val="1"/>
+      <w:numFmt w:val="decimal"/>
+      <w:lvlText w:val="%7."/>
+      <w:lvlJc w:val="left"/>
+      <w:pPr>
+        <w:tabs>
+          <w:tab w:val="num" w:pos="5040"/>
+        </w:tabs>
+        <w:ind w:left="5040" w:hanging="360"/>
+      </w:pPr>
+    </w:lvl>
+    <w:lvl w:ilvl="7" w:tentative="1">
+      <w:start w:val="1"/>
+      <w:numFmt w:val="decimal"/>
+      <w:lvlText w:val="%8."/>
+      <w:lvlJc w:val="left"/>
+      <w:pPr>
+        <w:tabs>
+          <w:tab w:val="num" w:pos="5760"/>
+        </w:tabs>
+        <w:ind w:left="5760" w:hanging="360"/>
+      </w:pPr>
+    </w:lvl>
+    <w:lvl w:ilvl="8" w:tentative="1">
+      <w:start w:val="1"/>
+      <w:numFmt w:val="decimal"/>
+      <w:lvlText w:val="%9."/>
+      <w:lvlJc w:val="left"/>
+      <w:pPr>
+        <w:tabs>
+          <w:tab w:val="num" w:pos="6480"/>
+        </w:tabs>
+        <w:ind w:left="6480" w:hanging="360"/>
+      </w:pPr>
+    </w:lvl>
+  </w:abstractNum>
+  <w:abstractNum w:abstractNumId="6" w15:restartNumberingAfterBreak="0">
+    <w:nsid w:val="44C164B5"/>
+    <w:multiLevelType w:val="multilevel"/>
+    <w:tmpl w:val="8DEE6FF0"/>
+    <w:lvl w:ilvl="0">
+      <w:start w:val="1"/>
+      <w:numFmt w:val="bullet"/>
+      <w:lvlText w:val=""/>
+      <w:lvlJc w:val="left"/>
+      <w:pPr>
+        <w:tabs>
+          <w:tab w:val="num" w:pos="720"/>
+        </w:tabs>
+        <w:ind w:left="720" w:hanging="360"/>
+      </w:pPr>
+      <w:rPr>
+        <w:rFonts w:ascii="Symbol" w:hAnsi="Symbol" w:hint="default"/>
+        <w:sz w:val="20"/>
+      </w:rPr>
+    </w:lvl>
+    <w:lvl w:ilvl="1" w:tentative="1">
+      <w:start w:val="1"/>
+      <w:numFmt w:val="bullet"/>
+      <w:lvlText w:val="o"/>
+      <w:lvlJc w:val="left"/>
+      <w:pPr>
+        <w:tabs>
+          <w:tab w:val="num" w:pos="1440"/>
+        </w:tabs>
+        <w:ind w:left="1440" w:hanging="360"/>
+      </w:pPr>
+      <w:rPr>
+        <w:rFonts w:ascii="Courier New" w:hAnsi="Courier New" w:hint="default"/>
+        <w:sz w:val="20"/>
+      </w:rPr>
+    </w:lvl>
+    <w:lvl w:ilvl="2" w:tentative="1">
+      <w:start w:val="1"/>
+      <w:numFmt w:val="bullet"/>
+      <w:lvlText w:val=""/>
+      <w:lvlJc w:val="left"/>
+      <w:pPr>
+        <w:tabs>
+          <w:tab w:val="num" w:pos="2160"/>
+        </w:tabs>
+        <w:ind w:left="2160" w:hanging="360"/>
+      </w:pPr>
+      <w:rPr>
+        <w:rFonts w:ascii="Wingdings" w:hAnsi="Wingdings" w:hint="default"/>
+        <w:sz w:val="20"/>
+      </w:rPr>
+    </w:lvl>
+    <w:lvl w:ilvl="3" w:tentative="1">
+      <w:start w:val="1"/>
+      <w:numFmt w:val="bullet"/>
+      <w:lvlText w:val=""/>
+      <w:lvlJc w:val="left"/>
+      <w:pPr>
+        <w:tabs>
+          <w:tab w:val="num" w:pos="2880"/>
+        </w:tabs>
+        <w:ind w:left="2880" w:hanging="360"/>
+      </w:pPr>
+      <w:rPr>
+        <w:rFonts w:ascii="Wingdings" w:hAnsi="Wingdings" w:hint="default"/>
+        <w:sz w:val="20"/>
+      </w:rPr>
+    </w:lvl>
+    <w:lvl w:ilvl="4" w:tentative="1">
+      <w:start w:val="1"/>
+      <w:numFmt w:val="bullet"/>
+      <w:lvlText w:val=""/>
+      <w:lvlJc w:val="left"/>
+      <w:pPr>
+        <w:tabs>
+          <w:tab w:val="num" w:pos="3600"/>
+        </w:tabs>
+        <w:ind w:left="3600" w:hanging="360"/>
+      </w:pPr>
+      <w:rPr>
+        <w:rFonts w:ascii="Wingdings" w:hAnsi="Wingdings" w:hint="default"/>
+        <w:sz w:val="20"/>
+      </w:rPr>
+    </w:lvl>
+    <w:lvl w:ilvl="5" w:tentative="1">
+      <w:start w:val="1"/>
+      <w:numFmt w:val="bullet"/>
+      <w:lvlText w:val=""/>
+      <w:lvlJc w:val="left"/>
+      <w:pPr>
+        <w:tabs>
+          <w:tab w:val="num" w:pos="4320"/>
+        </w:tabs>
+        <w:ind w:left="4320" w:hanging="360"/>
+      </w:pPr>
+      <w:rPr>
+        <w:rFonts w:ascii="Wingdings" w:hAnsi="Wingdings" w:hint="default"/>
+        <w:sz w:val="20"/>
+      </w:rPr>
+    </w:lvl>
+    <w:lvl w:ilvl="6" w:tentative="1">
+      <w:start w:val="1"/>
+      <w:numFmt w:val="bullet"/>
+      <w:lvlText w:val=""/>
+      <w:lvlJc w:val="left"/>
+      <w:pPr>
+        <w:tabs>
+          <w:tab w:val="num" w:pos="5040"/>
+        </w:tabs>
+        <w:ind w:left="5040" w:hanging="360"/>
+      </w:pPr>
+      <w:rPr>
+        <w:rFonts w:ascii="Wingdings" w:hAnsi="Wingdings" w:hint="default"/>
+        <w:sz w:val="20"/>
+      </w:rPr>
+    </w:lvl>
+    <w:lvl w:ilvl="7" w:tentative="1">
+      <w:start w:val="1"/>
+      <w:numFmt w:val="bullet"/>
+      <w:lvlText w:val=""/>
+      <w:lvlJc w:val="left"/>
+      <w:pPr>
+        <w:tabs>
+          <w:tab w:val="num" w:pos="5760"/>
+        </w:tabs>
+        <w:ind w:left="5760" w:hanging="360"/>
+      </w:pPr>
+      <w:rPr>
+        <w:rFonts w:ascii="Wingdings" w:hAnsi="Wingdings" w:hint="default"/>
+        <w:sz w:val="20"/>
+      </w:rPr>
+    </w:lvl>
+    <w:lvl w:ilvl="8" w:tentative="1">
+      <w:start w:val="1"/>
+      <w:numFmt w:val="bullet"/>
+      <w:lvlText w:val=""/>
+      <w:lvlJc w:val="left"/>
+      <w:pPr>
+        <w:tabs>
+          <w:tab w:val="num" w:pos="6480"/>
+        </w:tabs>
+        <w:ind w:left="6480" w:hanging="360"/>
+      </w:pPr>
+      <w:rPr>
+        <w:rFonts w:ascii="Wingdings" w:hAnsi="Wingdings" w:hint="default"/>
+        <w:sz w:val="20"/>
+      </w:rPr>
+    </w:lvl>
+  </w:abstractNum>
+  <w:abstractNum w:abstractNumId="7" w15:restartNumberingAfterBreak="0">
+    <w:nsid w:val="51B7283F"/>
+    <w:multiLevelType w:val="multilevel"/>
+    <w:tmpl w:val="667E72C2"/>
+    <w:lvl w:ilvl="0">
+      <w:start w:val="1"/>
+      <w:numFmt w:val="decimal"/>
+      <w:lvlText w:val="%1."/>
+      <w:lvlJc w:val="left"/>
+      <w:pPr>
+        <w:tabs>
+          <w:tab w:val="num" w:pos="720"/>
+        </w:tabs>
+        <w:ind w:left="720" w:hanging="360"/>
+      </w:pPr>
+    </w:lvl>
+    <w:lvl w:ilvl="1" w:tentative="1">
+      <w:start w:val="1"/>
+      <w:numFmt w:val="decimal"/>
+      <w:lvlText w:val="%2."/>
+      <w:lvlJc w:val="left"/>
+      <w:pPr>
+        <w:tabs>
+          <w:tab w:val="num" w:pos="1440"/>
+        </w:tabs>
+        <w:ind w:left="1440" w:hanging="360"/>
+      </w:pPr>
+    </w:lvl>
+    <w:lvl w:ilvl="2" w:tentative="1">
+      <w:start w:val="1"/>
+      <w:numFmt w:val="decimal"/>
+      <w:lvlText w:val="%3."/>
+      <w:lvlJc w:val="left"/>
+      <w:pPr>
+        <w:tabs>
+          <w:tab w:val="num" w:pos="2160"/>
+        </w:tabs>
+        <w:ind w:left="2160" w:hanging="360"/>
+      </w:pPr>
+    </w:lvl>
+    <w:lvl w:ilvl="3" w:tentative="1">
+      <w:start w:val="1"/>
+      <w:numFmt w:val="decimal"/>
+      <w:lvlText w:val="%4."/>
+      <w:lvlJc w:val="left"/>
+      <w:pPr>
+        <w:tabs>
+          <w:tab w:val="num" w:pos="2880"/>
+        </w:tabs>
+        <w:ind w:left="2880" w:hanging="360"/>
+      </w:pPr>
+    </w:lvl>
+    <w:lvl w:ilvl="4" w:tentative="1">
+      <w:start w:val="1"/>
+      <w:numFmt w:val="decimal"/>
+      <w:lvlText w:val="%5."/>
+      <w:lvlJc w:val="left"/>
+      <w:pPr>
+        <w:tabs>
+          <w:tab w:val="num" w:pos="3600"/>
+        </w:tabs>
+        <w:ind w:left="3600" w:hanging="360"/>
+      </w:pPr>
+    </w:lvl>
+    <w:lvl w:ilvl="5" w:tentative="1">
+      <w:start w:val="1"/>
+      <w:numFmt w:val="decimal"/>
+      <w:lvlText w:val="%6."/>
+      <w:lvlJc w:val="left"/>
+      <w:pPr>
+        <w:tabs>
+          <w:tab w:val="num" w:pos="4320"/>
+        </w:tabs>
+        <w:ind w:left="4320" w:hanging="360"/>
+      </w:pPr>
+    </w:lvl>
+    <w:lvl w:ilvl="6" w:tentative="1">
+      <w:start w:val="1"/>
+      <w:numFmt w:val="decimal"/>
+      <w:lvlText w:val="%7."/>
+      <w:lvlJc w:val="left"/>
+      <w:pPr>
+        <w:tabs>
+          <w:tab w:val="num" w:pos="5040"/>
+        </w:tabs>
+        <w:ind w:left="5040" w:hanging="360"/>
+      </w:pPr>
+    </w:lvl>
+    <w:lvl w:ilvl="7" w:tentative="1">
+      <w:start w:val="1"/>
+      <w:numFmt w:val="decimal"/>
+      <w:lvlText w:val="%8."/>
+      <w:lvlJc w:val="left"/>
+      <w:pPr>
+        <w:tabs>
+          <w:tab w:val="num" w:pos="5760"/>
+        </w:tabs>
+        <w:ind w:left="5760" w:hanging="360"/>
+      </w:pPr>
+    </w:lvl>
+    <w:lvl w:ilvl="8" w:tentative="1">
+      <w:start w:val="1"/>
+      <w:numFmt w:val="decimal"/>
+      <w:lvlText w:val="%9."/>
+      <w:lvlJc w:val="left"/>
+      <w:pPr>
+        <w:tabs>
+          <w:tab w:val="num" w:pos="6480"/>
+        </w:tabs>
+        <w:ind w:left="6480" w:hanging="360"/>
+      </w:pPr>
+    </w:lvl>
+  </w:abstractNum>
+  <w:abstractNum w:abstractNumId="8" w15:restartNumberingAfterBreak="0">
+    <w:nsid w:val="631A2E80"/>
+    <w:multiLevelType w:val="multilevel"/>
+    <w:tmpl w:val="5CA8007A"/>
+    <w:lvl w:ilvl="0">
+      <w:start w:val="1"/>
+      <w:numFmt w:val="bullet"/>
+      <w:lvlText w:val=""/>
+      <w:lvlJc w:val="left"/>
+      <w:pPr>
+        <w:tabs>
+          <w:tab w:val="num" w:pos="720"/>
+        </w:tabs>
+        <w:ind w:left="720" w:hanging="360"/>
+      </w:pPr>
+      <w:rPr>
+        <w:rFonts w:ascii="Symbol" w:hAnsi="Symbol" w:hint="default"/>
+        <w:sz w:val="20"/>
+      </w:rPr>
+    </w:lvl>
+    <w:lvl w:ilvl="1" w:tentative="1">
+      <w:start w:val="1"/>
+      <w:numFmt w:val="bullet"/>
+      <w:lvlText w:val="o"/>
+      <w:lvlJc w:val="left"/>
+      <w:pPr>
+        <w:tabs>
+          <w:tab w:val="num" w:pos="1440"/>
+        </w:tabs>
+        <w:ind w:left="1440" w:hanging="360"/>
+      </w:pPr>
+      <w:rPr>
+        <w:rFonts w:ascii="Courier New" w:hAnsi="Courier New" w:hint="default"/>
+        <w:sz w:val="20"/>
+      </w:rPr>
+    </w:lvl>
+    <w:lvl w:ilvl="2" w:tentative="1">
+      <w:start w:val="1"/>
+      <w:numFmt w:val="bullet"/>
+      <w:lvlText w:val=""/>
+      <w:lvlJc w:val="left"/>
+      <w:pPr>
+        <w:tabs>
+          <w:tab w:val="num" w:pos="2160"/>
+        </w:tabs>
+        <w:ind w:left="2160" w:hanging="360"/>
+      </w:pPr>
+      <w:rPr>
+        <w:rFonts w:ascii="Wingdings" w:hAnsi="Wingdings" w:hint="default"/>
+        <w:sz w:val="20"/>
+      </w:rPr>
+    </w:lvl>
+    <w:lvl w:ilvl="3" w:tentative="1">
+      <w:start w:val="1"/>
+      <w:numFmt w:val="bullet"/>
+      <w:lvlText w:val=""/>
+      <w:lvlJc w:val="left"/>
+      <w:pPr>
+        <w:tabs>
+          <w:tab w:val="num" w:pos="2880"/>
+        </w:tabs>
+        <w:ind w:left="2880" w:hanging="360"/>
+      </w:pPr>
+      <w:rPr>
+        <w:rFonts w:ascii="Wingdings" w:hAnsi="Wingdings" w:hint="default"/>
+        <w:sz w:val="20"/>
+      </w:rPr>
+    </w:lvl>
+    <w:lvl w:ilvl="4" w:tentative="1">
+      <w:start w:val="1"/>
+      <w:numFmt w:val="bullet"/>
+      <w:lvlText w:val=""/>
+      <w:lvlJc w:val="left"/>
+      <w:pPr>
+        <w:tabs>
+          <w:tab w:val="num" w:pos="3600"/>
+        </w:tabs>
+        <w:ind w:left="3600" w:hanging="360"/>
+      </w:pPr>
+      <w:rPr>
+        <w:rFonts w:ascii="Wingdings" w:hAnsi="Wingdings" w:hint="default"/>
+        <w:sz w:val="20"/>
+      </w:rPr>
+    </w:lvl>
+    <w:lvl w:ilvl="5" w:tentative="1">
+      <w:start w:val="1"/>
+      <w:numFmt w:val="bullet"/>
+      <w:lvlText w:val=""/>
+      <w:lvlJc w:val="left"/>
+      <w:pPr>
+        <w:tabs>
+          <w:tab w:val="num" w:pos="4320"/>
+        </w:tabs>
+        <w:ind w:left="4320" w:hanging="360"/>
+      </w:pPr>
+      <w:rPr>
+        <w:rFonts w:ascii="Wingdings" w:hAnsi="Wingdings" w:hint="default"/>
+        <w:sz w:val="20"/>
+      </w:rPr>
+    </w:lvl>
+    <w:lvl w:ilvl="6" w:tentative="1">
+      <w:start w:val="1"/>
+      <w:numFmt w:val="bullet"/>
+      <w:lvlText w:val=""/>
+      <w:lvlJc w:val="left"/>
+      <w:pPr>
+        <w:tabs>
+          <w:tab w:val="num" w:pos="5040"/>
+        </w:tabs>
+        <w:ind w:left="5040" w:hanging="360"/>
+      </w:pPr>
+      <w:rPr>
+        <w:rFonts w:ascii="Wingdings" w:hAnsi="Wingdings" w:hint="default"/>
+        <w:sz w:val="20"/>
+      </w:rPr>
+    </w:lvl>
+    <w:lvl w:ilvl="7" w:tentative="1">
+      <w:start w:val="1"/>
+      <w:numFmt w:val="bullet"/>
+      <w:lvlText w:val=""/>
+      <w:lvlJc w:val="left"/>
+      <w:pPr>
+        <w:tabs>
+          <w:tab w:val="num" w:pos="5760"/>
+        </w:tabs>
+        <w:ind w:left="5760" w:hanging="360"/>
+      </w:pPr>
+      <w:rPr>
+        <w:rFonts w:ascii="Wingdings" w:hAnsi="Wingdings" w:hint="default"/>
+        <w:sz w:val="20"/>
+      </w:rPr>
+    </w:lvl>
+    <w:lvl w:ilvl="8" w:tentative="1">
+      <w:start w:val="1"/>
+      <w:numFmt w:val="bullet"/>
+      <w:lvlText w:val=""/>
+      <w:lvlJc w:val="left"/>
+      <w:pPr>
+        <w:tabs>
+          <w:tab w:val="num" w:pos="6480"/>
+        </w:tabs>
+        <w:ind w:left="6480" w:hanging="360"/>
+      </w:pPr>
+      <w:rPr>
+        <w:rFonts w:ascii="Wingdings" w:hAnsi="Wingdings" w:hint="default"/>
+        <w:sz w:val="20"/>
+      </w:rPr>
+    </w:lvl>
+  </w:abstractNum>
   <w:num w:numId="1" w16cid:durableId="1481459839">
+    <w:abstractNumId w:val="2"/>
+  </w:num>
+  <w:num w:numId="2" w16cid:durableId="1962568766">
+    <w:abstractNumId w:val="3"/>
+  </w:num>
+  <w:num w:numId="3" w16cid:durableId="172771651">
+    <w:abstractNumId w:val="5"/>
+  </w:num>
+  <w:num w:numId="4" w16cid:durableId="2080904355">
+    <w:abstractNumId w:val="7"/>
+  </w:num>
+  <w:num w:numId="5" w16cid:durableId="1516655758">
+    <w:abstractNumId w:val="8"/>
+  </w:num>
+  <w:num w:numId="6" w16cid:durableId="1500929290">
+    <w:abstractNumId w:val="6"/>
+  </w:num>
+  <w:num w:numId="7" w16cid:durableId="2033801499">
+    <w:abstractNumId w:val="1"/>
+  </w:num>
+  <w:num w:numId="8" w16cid:durableId="993293072">
     <w:abstractNumId w:val="0"/>
+  </w:num>
+  <w:num w:numId="9" w16cid:durableId="99498796">
+    <w:abstractNumId w:val="4"/>
   </w:num>
 </w:numbering>
 </file>

</xml_diff>

<commit_message>
To View User Profiles with Multiple Project
</commit_message>
<xml_diff>
--- a/APK.docx
+++ b/APK.docx
@@ -406,7 +406,15 @@
         <w:t>Android Studio</w:t>
       </w:r>
       <w:r>
-        <w:t xml:space="preserve"> or via adb devices.</w:t>
+        <w:t xml:space="preserve"> or via </w:t>
+      </w:r>
+      <w:proofErr w:type="spellStart"/>
+      <w:r>
+        <w:t>adb</w:t>
+      </w:r>
+      <w:proofErr w:type="spellEnd"/>
+      <w:r>
+        <w:t xml:space="preserve"> devices.</w:t>
       </w:r>
     </w:p>
     <w:p>
@@ -604,7 +612,7 @@
     <w:p>
       <w:r>
         <w:pict w14:anchorId="3BEAEC8A">
-          <v:rect id="_x0000_i1083" style="width:0;height:1.5pt" o:hralign="center" o:hrstd="t" o:hr="t" fillcolor="#a0a0a0" stroked="f"/>
+          <v:rect id="_x0000_i1030" style="width:0;height:1.5pt" o:hralign="center" o:hrstd="t" o:hr="t" fillcolor="#a0a0a0" stroked="f"/>
         </w:pict>
       </w:r>
     </w:p>
@@ -653,8 +661,21 @@
           <w:numId w:val="6"/>
         </w:numPr>
       </w:pPr>
-      <w:r>
-        <w:t>SharedPreferences (where your app saved device_user_id and cached profile)</w:t>
+      <w:proofErr w:type="spellStart"/>
+      <w:r>
+        <w:t>SharedPreferences</w:t>
+      </w:r>
+      <w:proofErr w:type="spellEnd"/>
+      <w:r>
+        <w:t xml:space="preserve"> (where your app saved </w:t>
+      </w:r>
+      <w:proofErr w:type="spellStart"/>
+      <w:r>
+        <w:t>device_user_id</w:t>
+      </w:r>
+      <w:proofErr w:type="spellEnd"/>
+      <w:r>
+        <w:t xml:space="preserve"> and cached profile)</w:t>
       </w:r>
     </w:p>
     <w:p>
@@ -673,8 +694,13 @@
       </w:r>
     </w:p>
     <w:p>
-      <w:r>
-        <w:t>So when you reinstall, the app thinks:</w:t>
+      <w:proofErr w:type="gramStart"/>
+      <w:r>
+        <w:t>So</w:t>
+      </w:r>
+      <w:proofErr w:type="gramEnd"/>
+      <w:r>
+        <w:t xml:space="preserve"> when you reinstall, the app thinks:</w:t>
       </w:r>
     </w:p>
     <w:p>
@@ -694,7 +720,15 @@
         <w:t>new UUID</w:t>
       </w:r>
       <w:r>
-        <w:t xml:space="preserve"> → which doesn’t match the old device_user_id in your database → so it says </w:t>
+        <w:t xml:space="preserve"> → which doesn’t match the old </w:t>
+      </w:r>
+      <w:proofErr w:type="spellStart"/>
+      <w:r>
+        <w:t>device_user_id</w:t>
+      </w:r>
+      <w:proofErr w:type="spellEnd"/>
+      <w:r>
+        <w:t xml:space="preserve"> in your database → so it says </w:t>
       </w:r>
       <w:r>
         <w:rPr>
@@ -707,7 +741,7 @@
     <w:p>
       <w:r>
         <w:pict w14:anchorId="3E814193">
-          <v:rect id="_x0000_i1084" style="width:0;height:1.5pt" o:hralign="center" o:hrstd="t" o:hr="t" fillcolor="#a0a0a0" stroked="f"/>
+          <v:rect id="_x0000_i1031" style="width:0;height:1.5pt" o:hralign="center" o:hrstd="t" o:hr="t" fillcolor="#a0a0a0" stroked="f"/>
         </w:pict>
       </w:r>
     </w:p>
@@ -806,7 +840,7 @@
     <w:p>
       <w:r>
         <w:pict w14:anchorId="7FBD7D44">
-          <v:rect id="_x0000_i1085" style="width:0;height:1.5pt" o:hralign="center" o:hrstd="t" o:hr="t" fillcolor="#a0a0a0" stroked="f"/>
+          <v:rect id="_x0000_i1032" style="width:0;height:1.5pt" o:hralign="center" o:hrstd="t" o:hr="t" fillcolor="#a0a0a0" stroked="f"/>
         </w:pict>
       </w:r>
     </w:p>
@@ -835,7 +869,20 @@
     </w:p>
     <w:p>
       <w:r>
-        <w:t xml:space="preserve">We’ll modify _getOrCreateDeviceId() to use a </w:t>
+        <w:t>We’ll modify _</w:t>
+      </w:r>
+      <w:proofErr w:type="spellStart"/>
+      <w:proofErr w:type="gramStart"/>
+      <w:r>
+        <w:t>getOrCreateDeviceId</w:t>
+      </w:r>
+      <w:proofErr w:type="spellEnd"/>
+      <w:r>
+        <w:t>(</w:t>
+      </w:r>
+      <w:proofErr w:type="gramEnd"/>
+      <w:r>
+        <w:t xml:space="preserve">) to use a </w:t>
       </w:r>
       <w:r>
         <w:rPr>
@@ -868,7 +915,23 @@
           <w:b/>
           <w:bCs/>
         </w:rPr>
-        <w:t xml:space="preserve"> Step 1: Use device_info_plus for Stable ID</w:t>
+        <w:t xml:space="preserve"> Step 1: Use </w:t>
+      </w:r>
+      <w:proofErr w:type="spellStart"/>
+      <w:r>
+        <w:rPr>
+          <w:b/>
+          <w:bCs/>
+        </w:rPr>
+        <w:t>device_info_plus</w:t>
+      </w:r>
+      <w:proofErr w:type="spellEnd"/>
+      <w:r>
+        <w:rPr>
+          <w:b/>
+          <w:bCs/>
+        </w:rPr>
+        <w:t xml:space="preserve"> for Stable ID</w:t>
       </w:r>
     </w:p>
     <w:p>
@@ -888,45 +951,160 @@
     </w:p>
     <w:p>
       <w:r>
-        <w:t>import 'package:device_info_plus/device_info_plus.dart';</w:t>
-      </w:r>
-    </w:p>
-    <w:p>
-      <w:r>
-        <w:t>import 'dart:io';</w:t>
-      </w:r>
-    </w:p>
-    <w:p>
-      <w:r>
-        <w:t>import 'package:shared_preferences/shared_preferences.dart';</w:t>
+        <w:t>import '</w:t>
+      </w:r>
+      <w:proofErr w:type="spellStart"/>
+      <w:proofErr w:type="gramStart"/>
+      <w:r>
+        <w:t>package:device_info_plus</w:t>
+      </w:r>
+      <w:proofErr w:type="spellEnd"/>
+      <w:r>
+        <w:t>/</w:t>
+      </w:r>
+      <w:proofErr w:type="spellStart"/>
+      <w:r>
+        <w:t>device_info_plus.dart</w:t>
+      </w:r>
+      <w:proofErr w:type="spellEnd"/>
+      <w:proofErr w:type="gramEnd"/>
+      <w:r>
+        <w:t>';</w:t>
+      </w:r>
+    </w:p>
+    <w:p>
+      <w:r>
+        <w:t>import '</w:t>
+      </w:r>
+      <w:proofErr w:type="spellStart"/>
+      <w:r>
+        <w:t>dart:io</w:t>
+      </w:r>
+      <w:proofErr w:type="spellEnd"/>
+      <w:r>
+        <w:t>';</w:t>
+      </w:r>
+    </w:p>
+    <w:p>
+      <w:r>
+        <w:t>import '</w:t>
+      </w:r>
+      <w:proofErr w:type="spellStart"/>
+      <w:proofErr w:type="gramStart"/>
+      <w:r>
+        <w:t>package:shared_preferences</w:t>
+      </w:r>
+      <w:proofErr w:type="spellEnd"/>
+      <w:r>
+        <w:t>/</w:t>
+      </w:r>
+      <w:proofErr w:type="spellStart"/>
+      <w:r>
+        <w:t>shared_preferences.dart</w:t>
+      </w:r>
+      <w:proofErr w:type="spellEnd"/>
+      <w:proofErr w:type="gramEnd"/>
+      <w:r>
+        <w:t>';</w:t>
       </w:r>
     </w:p>
     <w:p/>
     <w:p>
       <w:r>
         <w:lastRenderedPageBreak/>
-        <w:t>Future&lt;String&gt; _getOrCreateDeviceId() async {</w:t>
-      </w:r>
-    </w:p>
-    <w:p>
-      <w:r>
-        <w:t xml:space="preserve">  final prefs = await SharedPreferences.getInstance();</w:t>
-      </w:r>
-    </w:p>
-    <w:p>
-      <w:r>
-        <w:t xml:space="preserve">  String? id = prefs.getString('device_user_id');</w:t>
+        <w:t>Future&lt;String&gt; _</w:t>
+      </w:r>
+      <w:proofErr w:type="spellStart"/>
+      <w:proofErr w:type="gramStart"/>
+      <w:r>
+        <w:t>getOrCreateDeviceId</w:t>
+      </w:r>
+      <w:proofErr w:type="spellEnd"/>
+      <w:r>
+        <w:t>(</w:t>
+      </w:r>
+      <w:proofErr w:type="gramEnd"/>
+      <w:r>
+        <w:t>) async {</w:t>
+      </w:r>
+    </w:p>
+    <w:p>
+      <w:r>
+        <w:t xml:space="preserve">  final </w:t>
+      </w:r>
+      <w:proofErr w:type="spellStart"/>
+      <w:r>
+        <w:t>prefs</w:t>
+      </w:r>
+      <w:proofErr w:type="spellEnd"/>
+      <w:r>
+        <w:t xml:space="preserve"> = await </w:t>
+      </w:r>
+      <w:proofErr w:type="spellStart"/>
+      <w:r>
+        <w:t>SharedPreferences.getInstance</w:t>
+      </w:r>
+      <w:proofErr w:type="spellEnd"/>
+      <w:r>
+        <w:t>();</w:t>
+      </w:r>
+    </w:p>
+    <w:p>
+      <w:r>
+        <w:t xml:space="preserve">  String? id = </w:t>
+      </w:r>
+      <w:proofErr w:type="spellStart"/>
+      <w:proofErr w:type="gramStart"/>
+      <w:r>
+        <w:t>prefs.getString</w:t>
+      </w:r>
+      <w:proofErr w:type="spellEnd"/>
+      <w:proofErr w:type="gramEnd"/>
+      <w:r>
+        <w:t>('</w:t>
+      </w:r>
+      <w:proofErr w:type="spellStart"/>
+      <w:r>
+        <w:t>device_user_id</w:t>
+      </w:r>
+      <w:proofErr w:type="spellEnd"/>
+      <w:r>
+        <w:t>');</w:t>
       </w:r>
     </w:p>
     <w:p/>
     <w:p>
       <w:r>
-        <w:t xml:space="preserve">  if (id != null &amp;&amp; id.isNotEmpty) {</w:t>
-      </w:r>
-    </w:p>
-    <w:p>
-      <w:r>
-        <w:t xml:space="preserve">    print("</w:t>
+        <w:t xml:space="preserve">  if (</w:t>
+      </w:r>
+      <w:proofErr w:type="gramStart"/>
+      <w:r>
+        <w:t>id !</w:t>
+      </w:r>
+      <w:proofErr w:type="gramEnd"/>
+      <w:r>
+        <w:t xml:space="preserve">= null &amp;&amp; </w:t>
+      </w:r>
+      <w:proofErr w:type="spellStart"/>
+      <w:r>
+        <w:t>id.isNotEmpty</w:t>
+      </w:r>
+      <w:proofErr w:type="spellEnd"/>
+      <w:r>
+        <w:t>) {</w:t>
+      </w:r>
+    </w:p>
+    <w:p>
+      <w:r>
+        <w:t xml:space="preserve">    </w:t>
+      </w:r>
+      <w:proofErr w:type="gramStart"/>
+      <w:r>
+        <w:t>print(</w:t>
+      </w:r>
+      <w:proofErr w:type="gramEnd"/>
+      <w:r>
+        <w:t>"</w:t>
       </w:r>
       <w:r>
         <w:rPr>
@@ -935,7 +1113,15 @@
         <w:t>🔑</w:t>
       </w:r>
       <w:r>
-        <w:t xml:space="preserve"> Loaded saved device_user_id: $id");</w:t>
+        <w:t xml:space="preserve"> Loaded saved </w:t>
+      </w:r>
+      <w:proofErr w:type="spellStart"/>
+      <w:r>
+        <w:t>device_user_id</w:t>
+      </w:r>
+      <w:proofErr w:type="spellEnd"/>
+      <w:r>
+        <w:t>: $id");</w:t>
       </w:r>
     </w:p>
     <w:p>
@@ -951,18 +1137,55 @@
     <w:p/>
     <w:p>
       <w:r>
-        <w:t xml:space="preserve">  final deviceInfo = DeviceInfoPlugin();</w:t>
+        <w:t xml:space="preserve">  final </w:t>
+      </w:r>
+      <w:proofErr w:type="spellStart"/>
+      <w:r>
+        <w:t>deviceInfo</w:t>
+      </w:r>
+      <w:proofErr w:type="spellEnd"/>
+      <w:r>
+        <w:t xml:space="preserve"> = </w:t>
+      </w:r>
+      <w:proofErr w:type="spellStart"/>
+      <w:proofErr w:type="gramStart"/>
+      <w:r>
+        <w:t>DeviceInfoPlugin</w:t>
+      </w:r>
+      <w:proofErr w:type="spellEnd"/>
+      <w:r>
+        <w:t>(</w:t>
+      </w:r>
+      <w:proofErr w:type="gramEnd"/>
+      <w:r>
+        <w:t>);</w:t>
       </w:r>
     </w:p>
     <w:p/>
     <w:p>
       <w:r>
-        <w:t xml:space="preserve">  if (Platform.isAndroid) {</w:t>
-      </w:r>
-    </w:p>
-    <w:p>
-      <w:r>
-        <w:t xml:space="preserve">    final info = await deviceInfo.androidInfo;</w:t>
+        <w:t xml:space="preserve">  if (</w:t>
+      </w:r>
+      <w:proofErr w:type="spellStart"/>
+      <w:r>
+        <w:t>Platform.isAndroid</w:t>
+      </w:r>
+      <w:proofErr w:type="spellEnd"/>
+      <w:r>
+        <w:t>) {</w:t>
+      </w:r>
+    </w:p>
+    <w:p>
+      <w:r>
+        <w:t xml:space="preserve">    final info = await </w:t>
+      </w:r>
+      <w:proofErr w:type="spellStart"/>
+      <w:r>
+        <w:t>deviceInfo.androidInfo</w:t>
+      </w:r>
+      <w:proofErr w:type="spellEnd"/>
+      <w:r>
+        <w:t>;</w:t>
       </w:r>
     </w:p>
     <w:p>
@@ -981,22 +1204,58 @@
     </w:p>
     <w:p>
       <w:r>
-        <w:t xml:space="preserve">    id = info.id; // or use info.fingerprint for broader uniqueness</w:t>
-      </w:r>
-    </w:p>
-    <w:p>
-      <w:r>
-        <w:t xml:space="preserve">  } else if (Platform.isIOS) {</w:t>
-      </w:r>
-    </w:p>
-    <w:p>
-      <w:r>
-        <w:t xml:space="preserve">    final info = await deviceInfo.iosInfo;</w:t>
-      </w:r>
-    </w:p>
-    <w:p>
-      <w:r>
-        <w:t xml:space="preserve">    id = info.identifierForVendor; // stable per device/vendor</w:t>
+        <w:t xml:space="preserve">    id = info.id; // or use </w:t>
+      </w:r>
+      <w:proofErr w:type="spellStart"/>
+      <w:proofErr w:type="gramStart"/>
+      <w:r>
+        <w:t>info.fingerprint</w:t>
+      </w:r>
+      <w:proofErr w:type="spellEnd"/>
+      <w:proofErr w:type="gramEnd"/>
+      <w:r>
+        <w:t xml:space="preserve"> for broader uniqueness</w:t>
+      </w:r>
+    </w:p>
+    <w:p>
+      <w:r>
+        <w:t xml:space="preserve">  } else if (</w:t>
+      </w:r>
+      <w:proofErr w:type="spellStart"/>
+      <w:r>
+        <w:t>Platform.isIOS</w:t>
+      </w:r>
+      <w:proofErr w:type="spellEnd"/>
+      <w:r>
+        <w:t>) {</w:t>
+      </w:r>
+    </w:p>
+    <w:p>
+      <w:r>
+        <w:t xml:space="preserve">    final info = await </w:t>
+      </w:r>
+      <w:proofErr w:type="spellStart"/>
+      <w:r>
+        <w:t>deviceInfo.iosInfo</w:t>
+      </w:r>
+      <w:proofErr w:type="spellEnd"/>
+      <w:r>
+        <w:t>;</w:t>
+      </w:r>
+    </w:p>
+    <w:p>
+      <w:r>
+        <w:t xml:space="preserve">    id = </w:t>
+      </w:r>
+      <w:proofErr w:type="spellStart"/>
+      <w:proofErr w:type="gramStart"/>
+      <w:r>
+        <w:t>info.identifierForVendor</w:t>
+      </w:r>
+      <w:proofErr w:type="spellEnd"/>
+      <w:proofErr w:type="gramEnd"/>
+      <w:r>
+        <w:t>; // stable per device/vendor</w:t>
       </w:r>
     </w:p>
     <w:p>
@@ -1011,7 +1270,23 @@
     </w:p>
     <w:p>
       <w:r>
-        <w:t xml:space="preserve">    id = const Uuid().v4();</w:t>
+        <w:t xml:space="preserve">    id = const </w:t>
+      </w:r>
+      <w:proofErr w:type="spellStart"/>
+      <w:r>
+        <w:t>Uuid</w:t>
+      </w:r>
+      <w:proofErr w:type="spellEnd"/>
+      <w:r>
+        <w:t>(</w:t>
+      </w:r>
+      <w:proofErr w:type="gramStart"/>
+      <w:r>
+        <w:t>).v</w:t>
+      </w:r>
+      <w:proofErr w:type="gramEnd"/>
+      <w:r>
+        <w:t>4();</w:t>
       </w:r>
     </w:p>
     <w:p>
@@ -1027,12 +1302,38 @@
     </w:p>
     <w:p>
       <w:r>
-        <w:t xml:space="preserve">  await prefs.setString('device_user_id', id!);</w:t>
-      </w:r>
-    </w:p>
-    <w:p>
-      <w:r>
-        <w:t xml:space="preserve">  print("</w:t>
+        <w:t xml:space="preserve">  await </w:t>
+      </w:r>
+      <w:proofErr w:type="spellStart"/>
+      <w:proofErr w:type="gramStart"/>
+      <w:r>
+        <w:t>prefs.setString</w:t>
+      </w:r>
+      <w:proofErr w:type="spellEnd"/>
+      <w:proofErr w:type="gramEnd"/>
+      <w:r>
+        <w:t>('</w:t>
+      </w:r>
+      <w:proofErr w:type="spellStart"/>
+      <w:r>
+        <w:t>device_user_id</w:t>
+      </w:r>
+      <w:proofErr w:type="spellEnd"/>
+      <w:r>
+        <w:t>', id!);</w:t>
+      </w:r>
+    </w:p>
+    <w:p>
+      <w:r>
+        <w:t xml:space="preserve">  </w:t>
+      </w:r>
+      <w:proofErr w:type="gramStart"/>
+      <w:r>
+        <w:t>print(</w:t>
+      </w:r>
+      <w:proofErr w:type="gramEnd"/>
+      <w:r>
+        <w:t>"</w:t>
       </w:r>
       <w:r>
         <w:rPr>
@@ -1041,7 +1342,15 @@
         <w:t>✅</w:t>
       </w:r>
       <w:r>
-        <w:t xml:space="preserve"> Permanent device_user_id: $id");</w:t>
+        <w:t xml:space="preserve"> Permanent </w:t>
+      </w:r>
+      <w:proofErr w:type="spellStart"/>
+      <w:r>
+        <w:t>device_user_id</w:t>
+      </w:r>
+      <w:proofErr w:type="spellEnd"/>
+      <w:r>
+        <w:t>: $id");</w:t>
       </w:r>
     </w:p>
     <w:p>
@@ -1081,7 +1390,17 @@
         </w:numPr>
       </w:pPr>
       <w:r>
-        <w:t>Android’s info.id or info.fingerprint is tied to the actual device hardware, not app install.</w:t>
+        <w:t xml:space="preserve">Android’s info.id or </w:t>
+      </w:r>
+      <w:proofErr w:type="spellStart"/>
+      <w:proofErr w:type="gramStart"/>
+      <w:r>
+        <w:t>info.fingerprint</w:t>
+      </w:r>
+      <w:proofErr w:type="spellEnd"/>
+      <w:proofErr w:type="gramEnd"/>
+      <w:r>
+        <w:t xml:space="preserve"> is tied to the actual device hardware, not app install.</w:t>
       </w:r>
     </w:p>
     <w:p>
@@ -1092,7 +1411,15 @@
         </w:numPr>
       </w:pPr>
       <w:r>
-        <w:t>iOS identifierForVendor remains same for apps from same developer account.</w:t>
+        <w:t xml:space="preserve">iOS </w:t>
+      </w:r>
+      <w:proofErr w:type="spellStart"/>
+      <w:r>
+        <w:t>identifierForVendor</w:t>
+      </w:r>
+      <w:proofErr w:type="spellEnd"/>
+      <w:r>
+        <w:t xml:space="preserve"> remains same for apps from same developer account.</w:t>
       </w:r>
     </w:p>
     <w:p>
@@ -1114,7 +1441,7 @@
     <w:p>
       <w:r>
         <w:pict w14:anchorId="237B83E1">
-          <v:rect id="_x0000_i1086" style="width:0;height:1.5pt" o:hralign="center" o:hrstd="t" o:hr="t" fillcolor="#a0a0a0" stroked="f"/>
+          <v:rect id="_x0000_i1033" style="width:0;height:1.5pt" o:hralign="center" o:hrstd="t" o:hr="t" fillcolor="#a0a0a0" stroked="f"/>
         </w:pict>
       </w:r>
     </w:p>
@@ -1150,8 +1477,17 @@
           <w:b/>
           <w:bCs/>
         </w:rPr>
-        <w:t>different device_user_ids</w:t>
-      </w:r>
+        <w:t xml:space="preserve">different </w:t>
+      </w:r>
+      <w:proofErr w:type="spellStart"/>
+      <w:r>
+        <w:rPr>
+          <w:b/>
+          <w:bCs/>
+        </w:rPr>
+        <w:t>device_user_ids</w:t>
+      </w:r>
+      <w:proofErr w:type="spellEnd"/>
       <w:r>
         <w:t xml:space="preserve"> per install.</w:t>
       </w:r>
@@ -1178,17 +1514,38 @@
     </w:p>
     <w:p>
       <w:r>
-        <w:t>UPDATE tbl_project_details</w:t>
-      </w:r>
-    </w:p>
-    <w:p>
-      <w:r>
-        <w:t>SET device_user_id = 'NEW_PERMANENT_DEVICE_ID'</w:t>
-      </w:r>
-    </w:p>
-    <w:p>
-      <w:r>
-        <w:t>WHERE project_owner_name = 'Muhsina Akter';</w:t>
+        <w:t xml:space="preserve">UPDATE </w:t>
+      </w:r>
+      <w:proofErr w:type="spellStart"/>
+      <w:r>
+        <w:t>tbl_project_details</w:t>
+      </w:r>
+      <w:proofErr w:type="spellEnd"/>
+    </w:p>
+    <w:p>
+      <w:r>
+        <w:t xml:space="preserve">SET </w:t>
+      </w:r>
+      <w:proofErr w:type="spellStart"/>
+      <w:r>
+        <w:t>device_user_id</w:t>
+      </w:r>
+      <w:proofErr w:type="spellEnd"/>
+      <w:r>
+        <w:t xml:space="preserve"> = 'NEW_PERMANENT_DEVICE_ID'</w:t>
+      </w:r>
+    </w:p>
+    <w:p>
+      <w:r>
+        <w:t xml:space="preserve">WHERE </w:t>
+      </w:r>
+      <w:proofErr w:type="spellStart"/>
+      <w:r>
+        <w:t>project_owner_name</w:t>
+      </w:r>
+      <w:proofErr w:type="spellEnd"/>
+      <w:r>
+        <w:t xml:space="preserve"> = 'Muhsina Akter';</w:t>
       </w:r>
     </w:p>
     <w:p>
@@ -1208,17 +1565,38 @@
     </w:p>
     <w:p>
       <w:r>
-        <w:t>UPDATE tbl_project_details</w:t>
-      </w:r>
-    </w:p>
-    <w:p>
-      <w:r>
-        <w:t>SET device_user_id = 'NEW_PERMANENT_DEVICE_ID'</w:t>
-      </w:r>
-    </w:p>
-    <w:p>
-      <w:r>
-        <w:t>WHERE device_user_id IN (</w:t>
+        <w:t xml:space="preserve">UPDATE </w:t>
+      </w:r>
+      <w:proofErr w:type="spellStart"/>
+      <w:r>
+        <w:t>tbl_project_details</w:t>
+      </w:r>
+      <w:proofErr w:type="spellEnd"/>
+    </w:p>
+    <w:p>
+      <w:r>
+        <w:t xml:space="preserve">SET </w:t>
+      </w:r>
+      <w:proofErr w:type="spellStart"/>
+      <w:r>
+        <w:t>device_user_id</w:t>
+      </w:r>
+      <w:proofErr w:type="spellEnd"/>
+      <w:r>
+        <w:t xml:space="preserve"> = 'NEW_PERMANENT_DEVICE_ID'</w:t>
+      </w:r>
+    </w:p>
+    <w:p>
+      <w:r>
+        <w:t xml:space="preserve">WHERE </w:t>
+      </w:r>
+      <w:proofErr w:type="spellStart"/>
+      <w:r>
+        <w:t>device_user_id</w:t>
+      </w:r>
+      <w:proofErr w:type="spellEnd"/>
+      <w:r>
+        <w:t xml:space="preserve"> IN (</w:t>
       </w:r>
     </w:p>
     <w:p>
@@ -1244,7 +1622,7 @@
     <w:p>
       <w:r>
         <w:pict w14:anchorId="547F110D">
-          <v:rect id="_x0000_i1087" style="width:0;height:1.5pt" o:hralign="center" o:hrstd="t" o:hr="t" fillcolor="#a0a0a0" stroked="f"/>
+          <v:rect id="_x0000_i1034" style="width:0;height:1.5pt" o:hralign="center" o:hrstd="t" o:hr="t" fillcolor="#a0a0a0" stroked="f"/>
         </w:pict>
       </w:r>
     </w:p>
@@ -1310,7 +1688,15 @@
         <w:t>🔑</w:t>
       </w:r>
       <w:r>
-        <w:t xml:space="preserve"> Loaded saved device_user_id: A1B2C3D4E5F6</w:t>
+        <w:t xml:space="preserve"> Loaded saved </w:t>
+      </w:r>
+      <w:proofErr w:type="spellStart"/>
+      <w:r>
+        <w:t>device_user_id</w:t>
+      </w:r>
+      <w:proofErr w:type="spellEnd"/>
+      <w:r>
+        <w:t>: A1B2C3D4E5F6</w:t>
       </w:r>
     </w:p>
     <w:p>
@@ -1343,7 +1729,7 @@
       <w:r>
         <w:lastRenderedPageBreak/>
         <w:pict w14:anchorId="29BDF00C">
-          <v:rect id="_x0000_i1088" style="width:0;height:1.5pt" o:hralign="center" o:hrstd="t" o:hr="t" fillcolor="#a0a0a0" stroked="f"/>
+          <v:rect id="_x0000_i1035" style="width:0;height:1.5pt" o:hralign="center" o:hrstd="t" o:hr="t" fillcolor="#a0a0a0" stroked="f"/>
         </w:pict>
       </w:r>
     </w:p>
@@ -1381,7 +1767,28 @@
     </w:p>
     <w:p>
       <w:r>
-        <w:t>id = Platform.isWindows ? "LAPTOP_DEV_DEVICE_ID" : id;</w:t>
+        <w:t xml:space="preserve">id = </w:t>
+      </w:r>
+      <w:proofErr w:type="spellStart"/>
+      <w:proofErr w:type="gramStart"/>
+      <w:r>
+        <w:t>Platform.isWindows</w:t>
+      </w:r>
+      <w:proofErr w:type="spellEnd"/>
+      <w:r>
+        <w:t xml:space="preserve"> ?</w:t>
+      </w:r>
+      <w:proofErr w:type="gramEnd"/>
+      <w:r>
+        <w:t xml:space="preserve"> "LAPTOP_DEV_DEVICE_ID</w:t>
+      </w:r>
+      <w:proofErr w:type="gramStart"/>
+      <w:r>
+        <w:t>" :</w:t>
+      </w:r>
+      <w:proofErr w:type="gramEnd"/>
+      <w:r>
+        <w:t xml:space="preserve"> id;</w:t>
       </w:r>
     </w:p>
     <w:p>
@@ -1392,7 +1799,7 @@
     <w:p>
       <w:r>
         <w:pict w14:anchorId="76AECB68">
-          <v:rect id="_x0000_i1089" style="width:0;height:1.5pt" o:hralign="center" o:hrstd="t" o:hr="t" fillcolor="#a0a0a0" stroked="f"/>
+          <v:rect id="_x0000_i1036" style="width:0;height:1.5pt" o:hralign="center" o:hrstd="t" o:hr="t" fillcolor="#a0a0a0" stroked="f"/>
         </w:pict>
       </w:r>
     </w:p>
@@ -1447,7 +1854,7 @@
     <w:p>
       <w:r>
         <w:pict w14:anchorId="17E57DCB">
-          <v:rect id="_x0000_i1030" style="width:0;height:1.5pt" o:hralign="center" o:hrstd="t" o:hr="t" fillcolor="#a0a0a0" stroked="f"/>
+          <v:rect id="_x0000_i1037" style="width:0;height:1.5pt" o:hralign="center" o:hrstd="t" o:hr="t" fillcolor="#a0a0a0" stroked="f"/>
         </w:pict>
       </w:r>
     </w:p>
@@ -1517,13 +1924,21 @@
     </w:p>
     <w:p>
       <w:r>
-        <w:t>git checkout -b feature-ui-update</w:t>
+        <w:t>git checkout -b feature-</w:t>
+      </w:r>
+      <w:proofErr w:type="spellStart"/>
+      <w:r>
+        <w:t>ui</w:t>
+      </w:r>
+      <w:proofErr w:type="spellEnd"/>
+      <w:r>
+        <w:t>-update</w:t>
       </w:r>
     </w:p>
     <w:p>
       <w:r>
         <w:pict w14:anchorId="5A1792C9">
-          <v:rect id="_x0000_i1031" style="width:0;height:1.5pt" o:hralign="center" o:hrstd="t" o:hr="t" fillcolor="#a0a0a0" stroked="f"/>
+          <v:rect id="_x0000_i1038" style="width:0;height:1.5pt" o:hralign="center" o:hrstd="t" o:hr="t" fillcolor="#a0a0a0" stroked="f"/>
         </w:pict>
       </w:r>
     </w:p>
@@ -1599,7 +2014,7 @@
     <w:p>
       <w:r>
         <w:pict w14:anchorId="55671225">
-          <v:rect id="_x0000_i1032" style="width:0;height:1.5pt" o:hralign="center" o:hrstd="t" o:hr="t" fillcolor="#a0a0a0" stroked="f"/>
+          <v:rect id="_x0000_i1039" style="width:0;height:1.5pt" o:hralign="center" o:hrstd="t" o:hr="t" fillcolor="#a0a0a0" stroked="f"/>
         </w:pict>
       </w:r>
     </w:p>
@@ -1646,7 +2061,7 @@
     <w:p>
       <w:r>
         <w:pict w14:anchorId="6E2FE935">
-          <v:rect id="_x0000_i1033" style="width:0;height:1.5pt" o:hralign="center" o:hrstd="t" o:hr="t" fillcolor="#a0a0a0" stroked="f"/>
+          <v:rect id="_x0000_i1040" style="width:0;height:1.5pt" o:hralign="center" o:hrstd="t" o:hr="t" fillcolor="#a0a0a0" stroked="f"/>
         </w:pict>
       </w:r>
     </w:p>
@@ -1686,7 +2101,7 @@
     <w:p>
       <w:r>
         <w:pict w14:anchorId="3F12994E">
-          <v:rect id="_x0000_i1034" style="width:0;height:1.5pt" o:hralign="center" o:hrstd="t" o:hr="t" fillcolor="#a0a0a0" stroked="f"/>
+          <v:rect id="_x0000_i1041" style="width:0;height:1.5pt" o:hralign="center" o:hrstd="t" o:hr="t" fillcolor="#a0a0a0" stroked="f"/>
         </w:pict>
       </w:r>
     </w:p>
@@ -1704,12 +2119,21 @@
       <w:r>
         <w:t xml:space="preserve"> or from </w:t>
       </w:r>
-      <w:r>
-        <w:rPr>
-          <w:b/>
-          <w:bCs/>
-        </w:rPr>
-        <w:t>muhsina branch</w:t>
+      <w:proofErr w:type="spellStart"/>
+      <w:r>
+        <w:rPr>
+          <w:b/>
+          <w:bCs/>
+        </w:rPr>
+        <w:t>muhsina</w:t>
+      </w:r>
+      <w:proofErr w:type="spellEnd"/>
+      <w:r>
+        <w:rPr>
+          <w:b/>
+          <w:bCs/>
+        </w:rPr>
+        <w:t xml:space="preserve"> branch</w:t>
       </w:r>
       <w:r>
         <w:t>?</w:t>
@@ -1811,7 +2235,7 @@
     <w:p>
       <w:r>
         <w:pict w14:anchorId="1C45371C">
-          <v:rect id="_x0000_i1035" style="width:0;height:1.5pt" o:hralign="center" o:hrstd="t" o:hr="t" fillcolor="#a0a0a0" stroked="f"/>
+          <v:rect id="_x0000_i1042" style="width:0;height:1.5pt" o:hralign="center" o:hrstd="t" o:hr="t" fillcolor="#a0a0a0" stroked="f"/>
         </w:pict>
       </w:r>
     </w:p>
@@ -1902,7 +2326,7 @@
     <w:p>
       <w:r>
         <w:pict w14:anchorId="265FFD92">
-          <v:rect id="_x0000_i1036" style="width:0;height:1.5pt" o:hralign="center" o:hrstd="t" o:hr="t" fillcolor="#a0a0a0" stroked="f"/>
+          <v:rect id="_x0000_i1043" style="width:0;height:1.5pt" o:hralign="center" o:hrstd="t" o:hr="t" fillcolor="#a0a0a0" stroked="f"/>
         </w:pict>
       </w:r>
     </w:p>
@@ -2055,7 +2479,7 @@
     <w:p>
       <w:r>
         <w:pict w14:anchorId="4B8FA00E">
-          <v:rect id="_x0000_i1037" style="width:0;height:1.5pt" o:hralign="center" o:hrstd="t" o:hr="t" fillcolor="#a0a0a0" stroked="f"/>
+          <v:rect id="_x0000_i1044" style="width:0;height:1.5pt" o:hralign="center" o:hrstd="t" o:hr="t" fillcolor="#a0a0a0" stroked="f"/>
         </w:pict>
       </w:r>
     </w:p>
@@ -2422,7 +2846,7 @@
     <w:p>
       <w:r>
         <w:pict w14:anchorId="5FFC2701">
-          <v:rect id="_x0000_i1038" style="width:0;height:1.5pt" o:hralign="center" o:hrstd="t" o:hr="t" fillcolor="#a0a0a0" stroked="f"/>
+          <v:rect id="_x0000_i1045" style="width:0;height:1.5pt" o:hralign="center" o:hrstd="t" o:hr="t" fillcolor="#a0a0a0" stroked="f"/>
         </w:pict>
       </w:r>
     </w:p>
@@ -2663,8 +3087,17 @@
                 <w:b/>
                 <w:bCs/>
               </w:rPr>
-              <w:t>Backup &amp; Restore</w:t>
+              <w:t xml:space="preserve">Backup &amp; </w:t>
             </w:r>
+            <w:proofErr w:type="gramStart"/>
+            <w:r>
+              <w:rPr>
+                <w:b/>
+                <w:bCs/>
+              </w:rPr>
+              <w:t>Restore</w:t>
+            </w:r>
+            <w:proofErr w:type="gramEnd"/>
           </w:p>
         </w:tc>
         <w:tc>
@@ -2684,7 +3117,7 @@
     <w:p>
       <w:r>
         <w:pict w14:anchorId="67713D1C">
-          <v:rect id="_x0000_i1039" style="width:0;height:1.5pt" o:hralign="center" o:hrstd="t" o:hr="t" fillcolor="#a0a0a0" stroked="f"/>
+          <v:rect id="_x0000_i1046" style="width:0;height:1.5pt" o:hralign="center" o:hrstd="t" o:hr="t" fillcolor="#a0a0a0" stroked="f"/>
         </w:pict>
       </w:r>
     </w:p>
@@ -2753,7 +3186,7 @@
     <w:p>
       <w:r>
         <w:pict w14:anchorId="7E423CA6">
-          <v:rect id="_x0000_i1040" style="width:0;height:1.5pt" o:hralign="center" o:hrstd="t" o:hr="t" fillcolor="#a0a0a0" stroked="f"/>
+          <v:rect id="_x0000_i1047" style="width:0;height:1.5pt" o:hralign="center" o:hrstd="t" o:hr="t" fillcolor="#a0a0a0" stroked="f"/>
         </w:pict>
       </w:r>
     </w:p>
@@ -2840,6 +3273,164 @@
         </w:drawing>
       </w:r>
     </w:p>
+    <w:p/>
+    <w:p/>
+    <w:p/>
+    <w:tbl>
+      <w:tblPr>
+        <w:tblW w:w="0" w:type="auto"/>
+        <w:tblCellSpacing w:w="15" w:type="dxa"/>
+        <w:tblCellMar>
+          <w:top w:w="15" w:type="dxa"/>
+          <w:left w:w="15" w:type="dxa"/>
+          <w:bottom w:w="15" w:type="dxa"/>
+          <w:right w:w="15" w:type="dxa"/>
+        </w:tblCellMar>
+        <w:tblLook w:val="04A0" w:firstRow="1" w:lastRow="0" w:firstColumn="1" w:lastColumn="0" w:noHBand="0" w:noVBand="1"/>
+      </w:tblPr>
+      <w:tblGrid>
+        <w:gridCol w:w="2077"/>
+        <w:gridCol w:w="2525"/>
+      </w:tblGrid>
+      <w:tr>
+        <w:trPr>
+          <w:tblHeader/>
+          <w:tblCellSpacing w:w="15" w:type="dxa"/>
+        </w:trPr>
+        <w:tc>
+          <w:tcPr>
+            <w:tcW w:w="0" w:type="auto"/>
+            <w:vAlign w:val="center"/>
+            <w:hideMark/>
+          </w:tcPr>
+          <w:p>
+            <w:pPr>
+              <w:rPr>
+                <w:b/>
+                <w:bCs/>
+              </w:rPr>
+            </w:pPr>
+            <w:r>
+              <w:rPr>
+                <w:b/>
+                <w:bCs/>
+              </w:rPr>
+              <w:t>Test Environment</w:t>
+            </w:r>
+          </w:p>
+        </w:tc>
+        <w:tc>
+          <w:tcPr>
+            <w:tcW w:w="0" w:type="auto"/>
+            <w:vAlign w:val="center"/>
+            <w:hideMark/>
+          </w:tcPr>
+          <w:p>
+            <w:pPr>
+              <w:rPr>
+                <w:b/>
+                <w:bCs/>
+              </w:rPr>
+            </w:pPr>
+            <w:r>
+              <w:rPr>
+                <w:b/>
+                <w:bCs/>
+              </w:rPr>
+              <w:t>Base URL to use</w:t>
+            </w:r>
+          </w:p>
+        </w:tc>
+      </w:tr>
+      <w:tr>
+        <w:trPr>
+          <w:tblCellSpacing w:w="15" w:type="dxa"/>
+        </w:trPr>
+        <w:tc>
+          <w:tcPr>
+            <w:tcW w:w="0" w:type="auto"/>
+            <w:vAlign w:val="center"/>
+            <w:hideMark/>
+          </w:tcPr>
+          <w:p>
+            <w:r>
+              <w:t>Android Emulator</w:t>
+            </w:r>
+          </w:p>
+        </w:tc>
+        <w:tc>
+          <w:tcPr>
+            <w:tcW w:w="0" w:type="auto"/>
+            <w:vAlign w:val="center"/>
+            <w:hideMark/>
+          </w:tcPr>
+          <w:p>
+            <w:r>
+              <w:t>http://10.0.2.2/API/</w:t>
+            </w:r>
+          </w:p>
+        </w:tc>
+      </w:tr>
+      <w:tr>
+        <w:trPr>
+          <w:tblCellSpacing w:w="15" w:type="dxa"/>
+        </w:trPr>
+        <w:tc>
+          <w:tcPr>
+            <w:tcW w:w="0" w:type="auto"/>
+            <w:vAlign w:val="center"/>
+            <w:hideMark/>
+          </w:tcPr>
+          <w:p>
+            <w:r>
+              <w:t>Physical Device (LAN)</w:t>
+            </w:r>
+          </w:p>
+        </w:tc>
+        <w:tc>
+          <w:tcPr>
+            <w:tcW w:w="0" w:type="auto"/>
+            <w:vAlign w:val="center"/>
+            <w:hideMark/>
+          </w:tcPr>
+          <w:p>
+            <w:r>
+              <w:t>http://192.168.34.141/API/</w:t>
+            </w:r>
+          </w:p>
+        </w:tc>
+      </w:tr>
+      <w:tr>
+        <w:trPr>
+          <w:tblCellSpacing w:w="15" w:type="dxa"/>
+        </w:trPr>
+        <w:tc>
+          <w:tcPr>
+            <w:tcW w:w="0" w:type="auto"/>
+            <w:vAlign w:val="center"/>
+            <w:hideMark/>
+          </w:tcPr>
+          <w:p>
+            <w:r>
+              <w:t>PC Browser (localhost)</w:t>
+            </w:r>
+          </w:p>
+        </w:tc>
+        <w:tc>
+          <w:tcPr>
+            <w:tcW w:w="0" w:type="auto"/>
+            <w:vAlign w:val="center"/>
+            <w:hideMark/>
+          </w:tcPr>
+          <w:p>
+            <w:r>
+              <w:t>http://127.0.0.1/API/</w:t>
+            </w:r>
+          </w:p>
+        </w:tc>
+      </w:tr>
+    </w:tbl>
+    <w:p/>
     <w:sectPr>
       <w:pgSz w:w="12240" w:h="15840"/>
       <w:pgMar w:top="1440" w:right="1440" w:bottom="1440" w:left="1440" w:header="720" w:footer="720" w:gutter="0"/>

</xml_diff>